<commit_message>
update proposal and pdf
</commit_message>
<xml_diff>
--- a/Application Utrecht Education Incentive Fund 23-24 ENG.docx
+++ b/Application Utrecht Education Incentive Fund 23-24 ENG.docx
@@ -116,47 +116,7 @@
           <w:szCs w:val="22"/>
           <w:lang w:val="en-US"/>
         </w:rPr>
-        <w:t xml:space="preserve">These innovations can, for example, focus on of interdisciplinary education, </w:t>
-      </w:r>
-      <w:proofErr w:type="gramStart"/>
-      <w:r>
-        <w:rPr>
-          <w:rFonts w:ascii="Open Sans" w:hAnsi="Open Sans" w:cs="Open Sans"/>
-          <w:sz w:val="22"/>
-          <w:szCs w:val="22"/>
-          <w:lang w:val="en-US"/>
-        </w:rPr>
-        <w:t>diversity</w:t>
-      </w:r>
-      <w:proofErr w:type="gramEnd"/>
-      <w:r>
-        <w:rPr>
-          <w:rFonts w:ascii="Open Sans" w:hAnsi="Open Sans" w:cs="Open Sans"/>
-          <w:sz w:val="22"/>
-          <w:szCs w:val="22"/>
-          <w:lang w:val="en-US"/>
-        </w:rPr>
-        <w:t xml:space="preserve"> and inclusion, activating learning, didactics and testing, and </w:t>
-      </w:r>
-      <w:proofErr w:type="spellStart"/>
-      <w:r>
-        <w:rPr>
-          <w:rFonts w:ascii="Open Sans" w:hAnsi="Open Sans" w:cs="Open Sans"/>
-          <w:sz w:val="22"/>
-          <w:szCs w:val="22"/>
-          <w:lang w:val="en-US"/>
-        </w:rPr>
-        <w:t>honours</w:t>
-      </w:r>
-      <w:proofErr w:type="spellEnd"/>
-      <w:r>
-        <w:rPr>
-          <w:rFonts w:ascii="Open Sans" w:hAnsi="Open Sans" w:cs="Open Sans"/>
-          <w:sz w:val="22"/>
-          <w:szCs w:val="22"/>
-          <w:lang w:val="en-US"/>
-        </w:rPr>
-        <w:t xml:space="preserve"> education. This is an additional incentive for projects that transcend the normal evaluation and improvement cycle. </w:t>
+        <w:t xml:space="preserve">These innovations can, for example, focus on of interdisciplinary education, diversity and inclusion, activating learning, didactics and testing, and honours education. This is an additional incentive for projects that transcend the normal evaluation and improvement cycle. </w:t>
       </w:r>
     </w:p>
     <w:p>
@@ -182,79 +142,7 @@
           <w:sz w:val="22"/>
           <w:szCs w:val="22"/>
         </w:rPr>
-        <w:t xml:space="preserve">The </w:t>
-      </w:r>
-      <w:proofErr w:type="spellStart"/>
-      <w:r>
-        <w:rPr>
-          <w:rFonts w:ascii="Open Sans" w:hAnsi="Open Sans" w:cs="Open Sans"/>
-          <w:sz w:val="22"/>
-          <w:szCs w:val="22"/>
-        </w:rPr>
-        <w:t>Utrechts</w:t>
-      </w:r>
-      <w:proofErr w:type="spellEnd"/>
-      <w:r>
-        <w:rPr>
-          <w:rFonts w:ascii="Open Sans" w:hAnsi="Open Sans" w:cs="Open Sans"/>
-          <w:sz w:val="22"/>
-          <w:szCs w:val="22"/>
-        </w:rPr>
-        <w:t xml:space="preserve"> </w:t>
-      </w:r>
-      <w:proofErr w:type="spellStart"/>
-      <w:r>
-        <w:rPr>
-          <w:rFonts w:ascii="Open Sans" w:hAnsi="Open Sans" w:cs="Open Sans"/>
-          <w:sz w:val="22"/>
-          <w:szCs w:val="22"/>
-        </w:rPr>
-        <w:t>Stimuleringsfonds</w:t>
-      </w:r>
-      <w:proofErr w:type="spellEnd"/>
-      <w:r>
-        <w:rPr>
-          <w:rFonts w:ascii="Open Sans" w:hAnsi="Open Sans" w:cs="Open Sans"/>
-          <w:sz w:val="22"/>
-          <w:szCs w:val="22"/>
-        </w:rPr>
-        <w:t xml:space="preserve"> </w:t>
-      </w:r>
-      <w:proofErr w:type="spellStart"/>
-      <w:r>
-        <w:rPr>
-          <w:rFonts w:ascii="Open Sans" w:hAnsi="Open Sans" w:cs="Open Sans"/>
-          <w:sz w:val="22"/>
-          <w:szCs w:val="22"/>
-        </w:rPr>
-        <w:t>Onderwijs</w:t>
-      </w:r>
-      <w:proofErr w:type="spellEnd"/>
-      <w:r>
-        <w:rPr>
-          <w:rFonts w:ascii="Open Sans" w:hAnsi="Open Sans" w:cs="Open Sans"/>
-          <w:sz w:val="22"/>
-          <w:szCs w:val="22"/>
-        </w:rPr>
-        <w:t xml:space="preserve"> consists of two parts, a faculty </w:t>
-      </w:r>
-      <w:proofErr w:type="gramStart"/>
-      <w:r>
-        <w:rPr>
-          <w:rFonts w:ascii="Open Sans" w:hAnsi="Open Sans" w:cs="Open Sans"/>
-          <w:sz w:val="22"/>
-          <w:szCs w:val="22"/>
-        </w:rPr>
-        <w:t>part</w:t>
-      </w:r>
-      <w:proofErr w:type="gramEnd"/>
-      <w:r>
-        <w:rPr>
-          <w:rFonts w:ascii="Open Sans" w:hAnsi="Open Sans" w:cs="Open Sans"/>
-          <w:sz w:val="22"/>
-          <w:szCs w:val="22"/>
-        </w:rPr>
-        <w:t xml:space="preserve"> and a university part. </w:t>
+        <w:t xml:space="preserve">The Utrechts Stimuleringsfonds Onderwijs consists of two parts, a faculty part and a university part. </w:t>
       </w:r>
     </w:p>
     <w:p>
@@ -546,27 +434,7 @@
           <w:szCs w:val="22"/>
           <w:lang w:val="en-GB"/>
         </w:rPr>
-        <w:t xml:space="preserve">for a teaching team, both for the team’s teaching qualities as well as for the joint tasks in the </w:t>
-      </w:r>
-      <w:proofErr w:type="gramStart"/>
-      <w:r>
-        <w:rPr>
-          <w:rFonts w:ascii="Open Sans" w:hAnsi="Open Sans" w:cs="Open Sans"/>
-          <w:sz w:val="22"/>
-          <w:szCs w:val="22"/>
-          <w:lang w:val="en-GB"/>
-        </w:rPr>
-        <w:t>curriculum;</w:t>
-      </w:r>
-      <w:proofErr w:type="gramEnd"/>
-      <w:r>
-        <w:rPr>
-          <w:rFonts w:ascii="Open Sans" w:hAnsi="Open Sans" w:cs="Open Sans"/>
-          <w:sz w:val="22"/>
-          <w:szCs w:val="22"/>
-          <w:lang w:val="en-GB"/>
-        </w:rPr>
-        <w:t xml:space="preserve"> </w:t>
+        <w:t xml:space="preserve">for a teaching team, both for the team’s teaching qualities as well as for the joint tasks in the curriculum; </w:t>
       </w:r>
     </w:p>
     <w:p>
@@ -590,27 +458,7 @@
           <w:szCs w:val="22"/>
           <w:lang w:val="en-GB"/>
         </w:rPr>
-        <w:t xml:space="preserve">that strengthen ‘learning communities’ by deploying moderators for specific </w:t>
-      </w:r>
-      <w:proofErr w:type="gramStart"/>
-      <w:r>
-        <w:rPr>
-          <w:rFonts w:ascii="Open Sans" w:hAnsi="Open Sans" w:cs="Open Sans"/>
-          <w:sz w:val="22"/>
-          <w:szCs w:val="22"/>
-          <w:lang w:val="en-GB"/>
-        </w:rPr>
-        <w:t>subjects;</w:t>
-      </w:r>
-      <w:proofErr w:type="gramEnd"/>
-      <w:r>
-        <w:rPr>
-          <w:rFonts w:ascii="Open Sans" w:hAnsi="Open Sans" w:cs="Open Sans"/>
-          <w:sz w:val="22"/>
-          <w:szCs w:val="22"/>
-          <w:lang w:val="en-GB"/>
-        </w:rPr>
-        <w:t xml:space="preserve"> </w:t>
+        <w:t xml:space="preserve">that strengthen ‘learning communities’ by deploying moderators for specific subjects; </w:t>
       </w:r>
     </w:p>
     <w:p>
@@ -634,27 +482,7 @@
           <w:szCs w:val="22"/>
           <w:lang w:val="en-GB"/>
         </w:rPr>
-        <w:t xml:space="preserve">that improve the teaching: the greater the impact, the </w:t>
-      </w:r>
-      <w:proofErr w:type="gramStart"/>
-      <w:r>
-        <w:rPr>
-          <w:rFonts w:ascii="Open Sans" w:hAnsi="Open Sans" w:cs="Open Sans"/>
-          <w:sz w:val="22"/>
-          <w:szCs w:val="22"/>
-          <w:lang w:val="en-GB"/>
-        </w:rPr>
-        <w:t>better;</w:t>
-      </w:r>
-      <w:proofErr w:type="gramEnd"/>
-      <w:r>
-        <w:rPr>
-          <w:rFonts w:ascii="Open Sans" w:hAnsi="Open Sans" w:cs="Open Sans"/>
-          <w:sz w:val="22"/>
-          <w:szCs w:val="22"/>
-          <w:lang w:val="en-GB"/>
-        </w:rPr>
-        <w:t xml:space="preserve"> </w:t>
+        <w:t xml:space="preserve">that improve the teaching: the greater the impact, the better; </w:t>
       </w:r>
     </w:p>
     <w:p>
@@ -678,27 +506,7 @@
           <w:szCs w:val="22"/>
           <w:lang w:val="en-GB"/>
         </w:rPr>
-        <w:t xml:space="preserve">that make concrete contributions to the sharing of </w:t>
-      </w:r>
-      <w:proofErr w:type="gramStart"/>
-      <w:r>
-        <w:rPr>
-          <w:rFonts w:ascii="Open Sans" w:hAnsi="Open Sans" w:cs="Open Sans"/>
-          <w:sz w:val="22"/>
-          <w:szCs w:val="22"/>
-          <w:lang w:val="en-GB"/>
-        </w:rPr>
-        <w:t>knowledge;</w:t>
-      </w:r>
-      <w:proofErr w:type="gramEnd"/>
-      <w:r>
-        <w:rPr>
-          <w:rFonts w:ascii="Open Sans" w:hAnsi="Open Sans" w:cs="Open Sans"/>
-          <w:sz w:val="22"/>
-          <w:szCs w:val="22"/>
-          <w:lang w:val="en-GB"/>
-        </w:rPr>
-        <w:t xml:space="preserve"> </w:t>
+        <w:t xml:space="preserve">that make concrete contributions to the sharing of knowledge; </w:t>
       </w:r>
     </w:p>
     <w:p>
@@ -876,27 +684,7 @@
           <w:szCs w:val="22"/>
           <w:lang w:val="en-GB"/>
         </w:rPr>
-        <w:t xml:space="preserve"> in consultation with the </w:t>
-      </w:r>
-      <w:proofErr w:type="gramStart"/>
-      <w:r>
-        <w:rPr>
-          <w:rFonts w:ascii="Open Sans" w:hAnsi="Open Sans" w:cs="Open Sans"/>
-          <w:sz w:val="22"/>
-          <w:szCs w:val="22"/>
-          <w:lang w:val="en-GB"/>
-        </w:rPr>
-        <w:t>Bachelor's</w:t>
-      </w:r>
-      <w:proofErr w:type="gramEnd"/>
-      <w:r>
-        <w:rPr>
-          <w:rFonts w:ascii="Open Sans" w:hAnsi="Open Sans" w:cs="Open Sans"/>
-          <w:sz w:val="22"/>
-          <w:szCs w:val="22"/>
-          <w:lang w:val="en-GB"/>
-        </w:rPr>
-        <w:t xml:space="preserve"> Director/Master's Director or Research Master. The Director will prioritise the proposals. </w:t>
+        <w:t xml:space="preserve"> in consultation with the Bachelor's Director/Master's Director or Research Master. The Director will prioritise the proposals. </w:t>
       </w:r>
     </w:p>
     <w:p>
@@ -944,7 +732,6 @@
         </w:rPr>
         <w:t>st</w:t>
       </w:r>
-      <w:proofErr w:type="gramStart"/>
       <w:r>
         <w:rPr>
           <w:rFonts w:ascii="Open Sans" w:hAnsi="Open Sans" w:cs="Open Sans"/>
@@ -965,7 +752,6 @@
         </w:rPr>
         <w:t>3</w:t>
       </w:r>
-      <w:proofErr w:type="gramEnd"/>
       <w:r>
         <w:rPr>
           <w:rFonts w:ascii="Open Sans" w:hAnsi="Open Sans" w:cs="Open Sans"/>
@@ -1343,27 +1129,7 @@
           <w:szCs w:val="22"/>
           <w:lang w:val="en-GB"/>
         </w:rPr>
-        <w:t xml:space="preserve">Have there already been similar projects elsewhere, in which relevant information can be retrieved, or where a combination of projects is </w:t>
-      </w:r>
-      <w:proofErr w:type="gramStart"/>
-      <w:r>
-        <w:rPr>
-          <w:rFonts w:ascii="Open Sans" w:hAnsi="Open Sans" w:cs="Open Sans"/>
-          <w:sz w:val="22"/>
-          <w:szCs w:val="22"/>
-          <w:lang w:val="en-GB"/>
-        </w:rPr>
-        <w:t>possible;</w:t>
-      </w:r>
-      <w:proofErr w:type="gramEnd"/>
-      <w:r>
-        <w:rPr>
-          <w:rFonts w:ascii="Open Sans" w:hAnsi="Open Sans" w:cs="Open Sans"/>
-          <w:sz w:val="22"/>
-          <w:szCs w:val="22"/>
-          <w:lang w:val="en-GB"/>
-        </w:rPr>
-        <w:t xml:space="preserve">  </w:t>
+        <w:t xml:space="preserve">Have there already been similar projects elsewhere, in which relevant information can be retrieved, or where a combination of projects is possible;  </w:t>
       </w:r>
     </w:p>
     <w:p>
@@ -1438,7 +1204,6 @@
           <w:lang w:val="fr-FR"/>
         </w:rPr>
       </w:pPr>
-      <w:proofErr w:type="gramStart"/>
       <w:r>
         <w:rPr>
           <w:rFonts w:ascii="Open Sans" w:hAnsi="Open Sans" w:cs="Open Sans"/>
@@ -1447,9 +1212,8 @@
           <w:szCs w:val="22"/>
           <w:lang w:val="fr-FR"/>
         </w:rPr>
-        <w:t>Questions?</w:t>
-      </w:r>
-      <w:proofErr w:type="gramEnd"/>
+        <w:t xml:space="preserve">Questions? </w:t>
+      </w:r>
       <w:r>
         <w:rPr>
           <w:rFonts w:ascii="Open Sans" w:hAnsi="Open Sans" w:cs="Open Sans"/>
@@ -1458,29 +1222,7 @@
           <w:szCs w:val="22"/>
           <w:lang w:val="fr-FR"/>
         </w:rPr>
-        <w:t xml:space="preserve"> </w:t>
-      </w:r>
-      <w:proofErr w:type="spellStart"/>
-      <w:r>
-        <w:rPr>
-          <w:rFonts w:ascii="Open Sans" w:hAnsi="Open Sans" w:cs="Open Sans"/>
-          <w:color w:val="auto"/>
-          <w:sz w:val="22"/>
-          <w:szCs w:val="22"/>
-          <w:lang w:val="fr-FR"/>
-        </w:rPr>
-        <w:t>Please</w:t>
-      </w:r>
-      <w:proofErr w:type="spellEnd"/>
-      <w:r>
-        <w:rPr>
-          <w:rFonts w:ascii="Open Sans" w:hAnsi="Open Sans" w:cs="Open Sans"/>
-          <w:color w:val="auto"/>
-          <w:sz w:val="22"/>
-          <w:szCs w:val="22"/>
-          <w:lang w:val="fr-FR"/>
-        </w:rPr>
-        <w:t xml:space="preserve"> contact </w:t>
+        <w:t xml:space="preserve">Please contact </w:t>
       </w:r>
       <w:r>
         <w:rPr>
@@ -1737,6 +1479,14 @@
                 <w:lang w:val="en-GB"/>
               </w:rPr>
             </w:pPr>
+            <w:r>
+              <w:rPr>
+                <w:rFonts w:ascii="Open Sans" w:eastAsia="Times New Roman" w:hAnsi="Open Sans" w:cs="Open Sans"/>
+                <w:szCs w:val="20"/>
+                <w:lang w:val="en-GB"/>
+              </w:rPr>
+              <w:t>Peter Lugtig</w:t>
+            </w:r>
           </w:p>
         </w:tc>
       </w:tr>
@@ -1785,6 +1535,14 @@
                 <w:lang w:val="en-GB"/>
               </w:rPr>
             </w:pPr>
+            <w:r>
+              <w:rPr>
+                <w:rFonts w:ascii="Open Sans" w:eastAsia="Times New Roman" w:hAnsi="Open Sans" w:cs="Open Sans"/>
+                <w:szCs w:val="20"/>
+                <w:lang w:val="en-GB"/>
+              </w:rPr>
+              <w:t xml:space="preserve">Methodology and Statistics for the Behavioural, Biomedical and Social Sciences. </w:t>
+            </w:r>
           </w:p>
         </w:tc>
       </w:tr>
@@ -1890,7 +1648,6 @@
                 <w:lang w:val="en-GB"/>
               </w:rPr>
             </w:pPr>
-            <w:proofErr w:type="spellStart"/>
             <w:r>
               <w:rPr>
                 <w:rFonts w:ascii="Open Sans" w:eastAsia="Times New Roman" w:hAnsi="Open Sans" w:cs="Open Sans"/>
@@ -1898,17 +1655,7 @@
                 <w:szCs w:val="20"/>
                 <w:lang w:val="en-GB"/>
               </w:rPr>
-              <w:t>Titel</w:t>
-            </w:r>
-            <w:proofErr w:type="spellEnd"/>
-            <w:r>
-              <w:rPr>
-                <w:rFonts w:ascii="Open Sans" w:eastAsia="Times New Roman" w:hAnsi="Open Sans" w:cs="Open Sans"/>
-                <w:b/>
-                <w:szCs w:val="20"/>
-                <w:lang w:val="en-GB"/>
-              </w:rPr>
-              <w:t xml:space="preserve"> project</w:t>
+              <w:t>Titel project</w:t>
             </w:r>
           </w:p>
         </w:tc>
@@ -1926,6 +1673,30 @@
                 <w:lang w:val="en-GB"/>
               </w:rPr>
             </w:pPr>
+            <w:r>
+              <w:rPr>
+                <w:rFonts w:ascii="Open Sans" w:eastAsia="Times New Roman" w:hAnsi="Open Sans" w:cs="Open Sans"/>
+                <w:szCs w:val="20"/>
+                <w:lang w:val="en-GB"/>
+              </w:rPr>
+              <w:t>Can an AI get a master’s degree? An investigation into AI-assisted education in the MSBBSS Research Master’s</w:t>
+            </w:r>
+            <w:r>
+              <w:rPr>
+                <w:rFonts w:ascii="Open Sans" w:eastAsia="Times New Roman" w:hAnsi="Open Sans" w:cs="Open Sans"/>
+                <w:szCs w:val="20"/>
+                <w:lang w:val="en-GB"/>
+              </w:rPr>
+              <w:t xml:space="preserve"> programme</w:t>
+            </w:r>
+            <w:r>
+              <w:rPr>
+                <w:rFonts w:ascii="Open Sans" w:eastAsia="Times New Roman" w:hAnsi="Open Sans" w:cs="Open Sans"/>
+                <w:szCs w:val="20"/>
+                <w:lang w:val="en-GB"/>
+              </w:rPr>
+              <w:t>.</w:t>
+            </w:r>
           </w:p>
         </w:tc>
       </w:tr>
@@ -1990,37 +1761,12 @@
               </w:rPr>
               <w:t xml:space="preserve"> </w:t>
             </w:r>
-            <w:proofErr w:type="spellStart"/>
-            <w:r>
-              <w:rPr>
-                <w:rFonts w:ascii="Open Sans" w:eastAsia="Times New Roman" w:hAnsi="Open Sans" w:cs="Open Sans"/>
-                <w:szCs w:val="20"/>
-              </w:rPr>
-              <w:t>Gerko</w:t>
-            </w:r>
-            <w:proofErr w:type="spellEnd"/>
-            <w:r>
-              <w:rPr>
-                <w:rFonts w:ascii="Open Sans" w:eastAsia="Times New Roman" w:hAnsi="Open Sans" w:cs="Open Sans"/>
-                <w:szCs w:val="20"/>
-              </w:rPr>
-              <w:t xml:space="preserve"> </w:t>
-            </w:r>
-            <w:proofErr w:type="spellStart"/>
-            <w:r>
-              <w:rPr>
-                <w:rFonts w:ascii="Open Sans" w:eastAsia="Times New Roman" w:hAnsi="Open Sans" w:cs="Open Sans"/>
-                <w:szCs w:val="20"/>
-              </w:rPr>
-              <w:t>Vink</w:t>
-            </w:r>
-            <w:proofErr w:type="spellEnd"/>
-            <w:r>
-              <w:rPr>
-                <w:rFonts w:ascii="Open Sans" w:eastAsia="Times New Roman" w:hAnsi="Open Sans" w:cs="Open Sans"/>
-                <w:szCs w:val="20"/>
-              </w:rPr>
-              <w:t>, Associate Professor</w:t>
+            <w:r>
+              <w:rPr>
+                <w:rFonts w:ascii="Open Sans" w:eastAsia="Times New Roman" w:hAnsi="Open Sans" w:cs="Open Sans"/>
+                <w:szCs w:val="20"/>
+              </w:rPr>
+              <w:t>Gerko Vink, Associate Professor</w:t>
             </w:r>
           </w:p>
         </w:tc>
@@ -2090,7 +1836,6 @@
                 <w:lang w:val="en-GB"/>
               </w:rPr>
             </w:pPr>
-            <w:proofErr w:type="spellStart"/>
             <w:r>
               <w:rPr>
                 <w:rFonts w:ascii="Open Sans" w:eastAsia="Times New Roman" w:hAnsi="Open Sans" w:cs="Open Sans"/>
@@ -2098,9 +1843,8 @@
                 <w:szCs w:val="20"/>
                 <w:lang w:val="en-GB"/>
               </w:rPr>
-              <w:t>Oisin</w:t>
-            </w:r>
-            <w:proofErr w:type="spellEnd"/>
+              <w:t>Ois</w:t>
+            </w:r>
             <w:r>
               <w:rPr>
                 <w:rFonts w:ascii="Open Sans" w:eastAsia="Times New Roman" w:hAnsi="Open Sans" w:cs="Open Sans"/>
@@ -2108,7 +1852,16 @@
                 <w:szCs w:val="20"/>
                 <w:lang w:val="en-GB"/>
               </w:rPr>
-              <w:t xml:space="preserve"> Ryan, Postdoctoral Researcher</w:t>
+              <w:t>í</w:t>
+            </w:r>
+            <w:r>
+              <w:rPr>
+                <w:rFonts w:ascii="Open Sans" w:eastAsia="Times New Roman" w:hAnsi="Open Sans" w:cs="Open Sans"/>
+                <w:i/>
+                <w:szCs w:val="20"/>
+                <w:lang w:val="en-GB"/>
+              </w:rPr>
+              <w:t>n Ryan, Postdoctoral Researcher</w:t>
             </w:r>
           </w:p>
         </w:tc>
@@ -2212,6 +1965,36 @@
                 <w:lang w:val="en-GB"/>
               </w:rPr>
               <w:t xml:space="preserve"> months (1 years)</w:t>
+            </w:r>
+          </w:p>
+          <w:p>
+            <w:pPr>
+              <w:spacing w:line="360" w:lineRule="auto"/>
+              <w:rPr>
+                <w:rFonts w:ascii="Open Sans" w:eastAsia="Times New Roman" w:hAnsi="Open Sans" w:cs="Open Sans"/>
+                <w:i/>
+                <w:szCs w:val="20"/>
+                <w:lang w:val="en-GB"/>
+              </w:rPr>
+            </w:pPr>
+            <w:r>
+              <w:rPr>
+                <w:rFonts w:ascii="Open Sans" w:eastAsia="Times New Roman" w:hAnsi="Open Sans" w:cs="Open Sans"/>
+                <w:i/>
+                <w:szCs w:val="20"/>
+                <w:lang w:val="en-GB"/>
+              </w:rPr>
+              <w:t>Start 1 Sept 2023</w:t>
+            </w:r>
+            <w:r>
+              <w:rPr>
+                <w:rFonts w:ascii="Open Sans" w:eastAsia="Times New Roman" w:hAnsi="Open Sans" w:cs="Open Sans"/>
+                <w:i/>
+                <w:szCs w:val="20"/>
+                <w:lang w:val="en-GB"/>
+              </w:rPr>
+              <w:br/>
+              <w:t>End 31 Aug 2024</w:t>
             </w:r>
           </w:p>
         </w:tc>
@@ -2349,79 +2132,91 @@
                 <w:i/>
                 <w:szCs w:val="20"/>
               </w:rPr>
-              <w:t xml:space="preserve">This project proposes to run three distinct AI language models as potential `student candidates` through the Methodology and Statistics in the </w:t>
-            </w:r>
-            <w:proofErr w:type="spellStart"/>
-            <w:r>
-              <w:rPr>
-                <w:rFonts w:ascii="Open Sans" w:eastAsia="Times New Roman" w:hAnsi="Open Sans" w:cs="Open Sans"/>
-                <w:i/>
-                <w:szCs w:val="20"/>
-              </w:rPr>
-              <w:t>Behavioural</w:t>
-            </w:r>
-            <w:proofErr w:type="spellEnd"/>
-            <w:r>
-              <w:rPr>
-                <w:rFonts w:ascii="Open Sans" w:eastAsia="Times New Roman" w:hAnsi="Open Sans" w:cs="Open Sans"/>
-                <w:i/>
-                <w:szCs w:val="20"/>
-              </w:rPr>
-              <w:t xml:space="preserve">, Biomedical and Social Sciences research master at Utrecht Universities School of Social and </w:t>
-            </w:r>
-            <w:proofErr w:type="spellStart"/>
-            <w:r>
-              <w:rPr>
-                <w:rFonts w:ascii="Open Sans" w:eastAsia="Times New Roman" w:hAnsi="Open Sans" w:cs="Open Sans"/>
-                <w:i/>
-                <w:szCs w:val="20"/>
-              </w:rPr>
-              <w:t>Behavioural</w:t>
-            </w:r>
-            <w:proofErr w:type="spellEnd"/>
-            <w:r>
-              <w:rPr>
-                <w:rFonts w:ascii="Open Sans" w:eastAsia="Times New Roman" w:hAnsi="Open Sans" w:cs="Open Sans"/>
-                <w:i/>
-                <w:szCs w:val="20"/>
-              </w:rPr>
-              <w:t xml:space="preserve"> Sciences. To highlight the timeliness and seriousness of our proposal and the potential impact our findings may have on our academic testing and validation, most of the content in Box 1 of this proposal has not been written by the project </w:t>
-            </w:r>
-            <w:proofErr w:type="gramStart"/>
-            <w:r>
-              <w:rPr>
-                <w:rFonts w:ascii="Open Sans" w:eastAsia="Times New Roman" w:hAnsi="Open Sans" w:cs="Open Sans"/>
-                <w:i/>
-                <w:szCs w:val="20"/>
-              </w:rPr>
-              <w:t>team, but</w:t>
-            </w:r>
-            <w:proofErr w:type="gramEnd"/>
-            <w:r>
-              <w:rPr>
-                <w:rFonts w:ascii="Open Sans" w:eastAsia="Times New Roman" w:hAnsi="Open Sans" w:cs="Open Sans"/>
-                <w:i/>
-                <w:szCs w:val="20"/>
-              </w:rPr>
-              <w:t xml:space="preserve"> has been generated by the </w:t>
-            </w:r>
-            <w:proofErr w:type="spellStart"/>
-            <w:r>
-              <w:rPr>
-                <w:rFonts w:ascii="Open Sans" w:eastAsia="Times New Roman" w:hAnsi="Open Sans" w:cs="Open Sans"/>
-                <w:i/>
-                <w:szCs w:val="20"/>
-              </w:rPr>
-              <w:t>chatGPT</w:t>
-            </w:r>
-            <w:proofErr w:type="spellEnd"/>
-            <w:r>
-              <w:rPr>
-                <w:rFonts w:ascii="Open Sans" w:eastAsia="Times New Roman" w:hAnsi="Open Sans" w:cs="Open Sans"/>
-                <w:i/>
-                <w:szCs w:val="20"/>
-              </w:rPr>
-              <w:t xml:space="preserve"> and Perplexity.ai language models. The respective recordings of the interactions with these models can be found in the links below:  </w:t>
+              <w:t xml:space="preserve">This project proposes to run three distinct AI language models as potential `student candidates` through the Methodology and Statistics in the Behavioural, Biomedical and Social Sciences research master at Utrecht Universities School of Social and Behavioural Sciences. To highlight the timeliness and seriousness of our proposal and the potential impact our findings </w:t>
+            </w:r>
+            <w:r>
+              <w:rPr>
+                <w:rFonts w:ascii="Open Sans" w:eastAsia="Times New Roman" w:hAnsi="Open Sans" w:cs="Open Sans"/>
+                <w:i/>
+                <w:szCs w:val="20"/>
+              </w:rPr>
+              <w:t>could</w:t>
+            </w:r>
+            <w:r>
+              <w:rPr>
+                <w:rFonts w:ascii="Open Sans" w:eastAsia="Times New Roman" w:hAnsi="Open Sans" w:cs="Open Sans"/>
+                <w:i/>
+                <w:szCs w:val="20"/>
+              </w:rPr>
+              <w:t xml:space="preserve"> have </w:t>
+            </w:r>
+            <w:r>
+              <w:rPr>
+                <w:rFonts w:ascii="Open Sans" w:eastAsia="Times New Roman" w:hAnsi="Open Sans" w:cs="Open Sans"/>
+                <w:i/>
+                <w:szCs w:val="20"/>
+              </w:rPr>
+              <w:t>on the validity of</w:t>
+            </w:r>
+            <w:r>
+              <w:rPr>
+                <w:rFonts w:ascii="Open Sans" w:eastAsia="Times New Roman" w:hAnsi="Open Sans" w:cs="Open Sans"/>
+                <w:i/>
+                <w:szCs w:val="20"/>
+              </w:rPr>
+              <w:t xml:space="preserve"> our academic testing, most of the content in Box 1 of this proposal has not been written by the project team, but has been generated by the chatGPT and Perplexity.ai language models. The respective recordings of the interactions with these models</w:t>
+            </w:r>
+            <w:r>
+              <w:rPr>
+                <w:rFonts w:ascii="Open Sans" w:eastAsia="Times New Roman" w:hAnsi="Open Sans" w:cs="Open Sans"/>
+                <w:i/>
+                <w:szCs w:val="20"/>
+              </w:rPr>
+              <w:t xml:space="preserve">, as well as </w:t>
+            </w:r>
+            <w:r>
+              <w:rPr>
+                <w:rFonts w:ascii="Open Sans" w:eastAsia="Times New Roman" w:hAnsi="Open Sans" w:cs="Open Sans"/>
+                <w:i/>
+                <w:szCs w:val="20"/>
+              </w:rPr>
+              <w:lastRenderedPageBreak/>
+              <w:t>conversation transcripts</w:t>
+            </w:r>
+            <w:r>
+              <w:rPr>
+                <w:rFonts w:ascii="Open Sans" w:eastAsia="Times New Roman" w:hAnsi="Open Sans" w:cs="Open Sans"/>
+                <w:i/>
+                <w:szCs w:val="20"/>
+              </w:rPr>
+              <w:t xml:space="preserve"> can be found </w:t>
+            </w:r>
+            <w:r>
+              <w:rPr>
+                <w:rFonts w:ascii="Open Sans" w:eastAsia="Times New Roman" w:hAnsi="Open Sans" w:cs="Open Sans"/>
+                <w:i/>
+                <w:szCs w:val="20"/>
+              </w:rPr>
+              <w:t xml:space="preserve">at </w:t>
+            </w:r>
+            <w:hyperlink r:id="rId10" w:history="1">
+              <w:r>
+                <w:rPr>
+                  <w:rStyle w:val="Hyperlink"/>
+                  <w:rFonts w:ascii="Open Sans" w:eastAsia="Times New Roman" w:hAnsi="Open Sans" w:cs="Open Sans"/>
+                  <w:i/>
+                  <w:szCs w:val="20"/>
+                </w:rPr>
+                <w:t>www.gerkovink.com/FUSO2023</w:t>
+              </w:r>
+            </w:hyperlink>
+            <w:r>
+              <w:rPr>
+                <w:rFonts w:ascii="Open Sans" w:eastAsia="Times New Roman" w:hAnsi="Open Sans" w:cs="Open Sans"/>
+                <w:i/>
+                <w:szCs w:val="20"/>
+              </w:rPr>
+              <w:t xml:space="preserve">. All AI-generated text is highlighted in grey. </w:t>
             </w:r>
           </w:p>
           <w:p>
@@ -2429,8 +2224,156 @@
               <w:spacing w:line="360" w:lineRule="auto"/>
               <w:rPr>
                 <w:rFonts w:ascii="Open Sans" w:eastAsia="Times New Roman" w:hAnsi="Open Sans" w:cs="Open Sans"/>
-                <w:i/>
-                <w:szCs w:val="20"/>
+                <w:iCs/>
+                <w:szCs w:val="20"/>
+              </w:rPr>
+            </w:pPr>
+            <w:r>
+              <w:rPr>
+                <w:rFonts w:ascii="Open Sans" w:eastAsia="Times New Roman" w:hAnsi="Open Sans" w:cs="Open Sans"/>
+                <w:iCs/>
+                <w:szCs w:val="20"/>
+              </w:rPr>
+              <w:t>The UU board proposes to record in the new OER the requirement for students to disclose the use of AI language models</w:t>
+            </w:r>
+            <w:r>
+              <w:rPr>
+                <w:rStyle w:val="FootnoteReference"/>
+                <w:rFonts w:ascii="Open Sans" w:eastAsia="Times New Roman" w:hAnsi="Open Sans" w:cs="Open Sans"/>
+                <w:iCs/>
+                <w:szCs w:val="20"/>
+              </w:rPr>
+              <w:footnoteReference w:id="1"/>
+            </w:r>
+            <w:r>
+              <w:rPr>
+                <w:rFonts w:ascii="Open Sans" w:eastAsia="Times New Roman" w:hAnsi="Open Sans" w:cs="Open Sans"/>
+                <w:iCs/>
+                <w:szCs w:val="20"/>
+              </w:rPr>
+              <w:t xml:space="preserve">. </w:t>
+            </w:r>
+            <w:r>
+              <w:rPr>
+                <w:rFonts w:ascii="Open Sans" w:eastAsia="Times New Roman" w:hAnsi="Open Sans" w:cs="Open Sans"/>
+                <w:iCs/>
+                <w:szCs w:val="20"/>
+              </w:rPr>
+              <w:t xml:space="preserve">Therefore, we also disclose that we have used AI language models in generating this proposal text.  More specifically, we have asked </w:t>
+            </w:r>
+            <w:r>
+              <w:rPr>
+                <w:rFonts w:ascii="Open Sans" w:eastAsia="Times New Roman" w:hAnsi="Open Sans" w:cs="Open Sans"/>
+                <w:iCs/>
+                <w:szCs w:val="20"/>
+              </w:rPr>
+              <w:t xml:space="preserve">the </w:t>
+            </w:r>
+            <w:r>
+              <w:rPr>
+                <w:rFonts w:ascii="Open Sans" w:eastAsia="Times New Roman" w:hAnsi="Open Sans" w:cs="Open Sans"/>
+                <w:iCs/>
+                <w:szCs w:val="20"/>
+              </w:rPr>
+              <w:t>chatGPT</w:t>
+            </w:r>
+            <w:r>
+              <w:rPr>
+                <w:rStyle w:val="FootnoteReference"/>
+                <w:rFonts w:ascii="Open Sans" w:eastAsia="Times New Roman" w:hAnsi="Open Sans" w:cs="Open Sans"/>
+                <w:iCs/>
+                <w:szCs w:val="20"/>
+              </w:rPr>
+              <w:footnoteReference w:id="2"/>
+            </w:r>
+            <w:r>
+              <w:rPr>
+                <w:rFonts w:ascii="Open Sans" w:eastAsia="Times New Roman" w:hAnsi="Open Sans" w:cs="Open Sans"/>
+                <w:iCs/>
+                <w:szCs w:val="20"/>
+              </w:rPr>
+              <w:t xml:space="preserve"> and Perplexity.AI</w:t>
+            </w:r>
+            <w:r>
+              <w:rPr>
+                <w:rStyle w:val="FootnoteReference"/>
+                <w:rFonts w:ascii="Open Sans" w:eastAsia="Times New Roman" w:hAnsi="Open Sans" w:cs="Open Sans"/>
+                <w:iCs/>
+                <w:szCs w:val="20"/>
+              </w:rPr>
+              <w:footnoteReference w:id="3"/>
+            </w:r>
+            <w:r>
+              <w:rPr>
+                <w:rFonts w:ascii="Open Sans" w:eastAsia="Times New Roman" w:hAnsi="Open Sans" w:cs="Open Sans"/>
+                <w:iCs/>
+                <w:szCs w:val="20"/>
+              </w:rPr>
+              <w:t xml:space="preserve"> language models whether an AI could be able to pass a master’s programme. The response was:</w:t>
+            </w:r>
+          </w:p>
+          <w:p>
+            <w:pPr>
+              <w:spacing w:line="360" w:lineRule="auto"/>
+              <w:rPr>
+                <w:rFonts w:ascii="Open Sans" w:eastAsia="Times New Roman" w:hAnsi="Open Sans" w:cs="Open Sans"/>
+                <w:iCs/>
+                <w:szCs w:val="20"/>
+              </w:rPr>
+            </w:pPr>
+            <w:r>
+              <w:rPr>
+                <w:rFonts w:ascii="Courier New" w:hAnsi="Courier New" w:cs="Courier New"/>
+                <w:color w:val="262628"/>
+                <w:szCs w:val="18"/>
+              </w:rPr>
+              <w:br/>
+            </w:r>
+            <w:r>
+              <w:rPr>
+                <w:rFonts w:ascii="Open Sans" w:hAnsi="Open Sans" w:cs="Open Sans"/>
+                <w:color w:val="262628"/>
+                <w:szCs w:val="20"/>
+                <w:highlight w:val="lightGray"/>
+              </w:rPr>
+              <w:t>Yes, an AI can pass an academic master's programme. A professor at the University of Pennsylvania's Wharton School found that the artificial intelligence-driven chatbot GPT-3 was able to pass the final exam for the school's Master of Business Administration (MBA) program</w:t>
+            </w:r>
+            <w:r>
+              <w:rPr>
+                <w:rStyle w:val="FootnoteReference"/>
+                <w:rFonts w:ascii="Open Sans" w:hAnsi="Open Sans" w:cs="Open Sans"/>
+                <w:color w:val="262628"/>
+                <w:szCs w:val="20"/>
+                <w:highlight w:val="lightGray"/>
+              </w:rPr>
+              <w:footnoteReference w:id="4"/>
+            </w:r>
+            <w:r>
+              <w:rPr>
+                <w:rFonts w:ascii="Open Sans" w:hAnsi="Open Sans" w:cs="Open Sans"/>
+                <w:color w:val="262628"/>
+                <w:szCs w:val="20"/>
+                <w:highlight w:val="lightGray"/>
+              </w:rPr>
+              <w:t>. The bot scored between a B- and B on the exam, showing its remarkable ability to automate some of the skills of highly compensated knowledge workers in general and specifically the knowledge workers in jobs held by MBA graduates including analysts, managers, and consultants.</w:t>
+            </w:r>
+            <w:r>
+              <w:rPr>
+                <w:rFonts w:ascii="Open Sans" w:hAnsi="Open Sans" w:cs="Open Sans"/>
+                <w:color w:val="262628"/>
+                <w:szCs w:val="20"/>
+              </w:rPr>
+              <w:t xml:space="preserve"> </w:t>
+            </w:r>
+          </w:p>
+          <w:p>
+            <w:pPr>
+              <w:spacing w:line="360" w:lineRule="auto"/>
+              <w:rPr>
+                <w:rFonts w:ascii="Open Sans" w:eastAsia="Times New Roman" w:hAnsi="Open Sans" w:cs="Open Sans"/>
+                <w:iCs/>
+                <w:szCs w:val="20"/>
+                <w:lang w:val="en-NL"/>
               </w:rPr>
             </w:pPr>
           </w:p>
@@ -2439,39 +2382,609 @@
               <w:spacing w:line="360" w:lineRule="auto"/>
               <w:rPr>
                 <w:rFonts w:ascii="Open Sans" w:eastAsia="Times New Roman" w:hAnsi="Open Sans" w:cs="Open Sans"/>
-                <w:i/>
+                <w:b/>
+                <w:bCs/>
+                <w:iCs/>
                 <w:szCs w:val="20"/>
               </w:rPr>
             </w:pPr>
-            <w:proofErr w:type="spellStart"/>
-            <w:r>
-              <w:rPr>
-                <w:rFonts w:ascii="Open Sans" w:eastAsia="Times New Roman" w:hAnsi="Open Sans" w:cs="Open Sans"/>
-                <w:i/>
-                <w:szCs w:val="20"/>
-              </w:rPr>
-              <w:lastRenderedPageBreak/>
-              <w:t>ChatGPT</w:t>
-            </w:r>
-            <w:proofErr w:type="spellEnd"/>
-            <w:r>
-              <w:rPr>
-                <w:rFonts w:ascii="Open Sans" w:eastAsia="Times New Roman" w:hAnsi="Open Sans" w:cs="Open Sans"/>
-                <w:i/>
-                <w:szCs w:val="20"/>
-              </w:rPr>
-              <w:t xml:space="preserve"> conversation recording and transcript</w:t>
+            <w:r>
+              <w:rPr>
+                <w:rFonts w:ascii="Open Sans" w:eastAsia="Times New Roman" w:hAnsi="Open Sans" w:cs="Open Sans"/>
+                <w:b/>
+                <w:bCs/>
+                <w:iCs/>
+                <w:szCs w:val="20"/>
+              </w:rPr>
+              <w:t>The bad?</w:t>
             </w:r>
           </w:p>
           <w:p>
             <w:pPr>
-              <w:spacing w:line="360" w:lineRule="auto"/>
-              <w:rPr>
-                <w:rFonts w:ascii="Open Sans" w:eastAsia="Times New Roman" w:hAnsi="Open Sans" w:cs="Open Sans"/>
-                <w:i/>
-                <w:szCs w:val="20"/>
+              <w:autoSpaceDE w:val="0"/>
+              <w:autoSpaceDN w:val="0"/>
+              <w:adjustRightInd w:val="0"/>
+              <w:spacing w:after="400" w:line="360" w:lineRule="auto"/>
+              <w:rPr>
+                <w:rFonts w:ascii="Open Sans" w:eastAsiaTheme="minorHAnsi" w:hAnsi="Open Sans" w:cs="Open Sans"/>
+                <w:color w:val="000000"/>
+                <w:szCs w:val="20"/>
+                <w:lang w:val="en-GB" w:eastAsia="en-US"/>
               </w:rPr>
             </w:pPr>
+            <w:r>
+              <w:rPr>
+                <w:rFonts w:ascii="Open Sans" w:eastAsiaTheme="minorHAnsi" w:hAnsi="Open Sans" w:cs="Open Sans"/>
+                <w:color w:val="000000"/>
+                <w:szCs w:val="20"/>
+                <w:highlight w:val="lightGray"/>
+                <w:lang w:val="en-GB" w:eastAsia="en-US"/>
+              </w:rPr>
+              <w:t>The emergence of AI-assisted learning presents new opportunities and challenges for teachers to design effective evaluations and assessments that measure students' learning progress in a way that reflects their unique contributions and effort.</w:t>
+            </w:r>
+            <w:r>
+              <w:rPr>
+                <w:rFonts w:ascii="Open Sans" w:eastAsiaTheme="minorHAnsi" w:hAnsi="Open Sans" w:cs="Open Sans"/>
+                <w:color w:val="000000"/>
+                <w:szCs w:val="20"/>
+                <w:highlight w:val="lightGray"/>
+                <w:lang w:val="en-GB" w:eastAsia="en-US"/>
+              </w:rPr>
+              <w:br/>
+            </w:r>
+            <w:r>
+              <w:rPr>
+                <w:rFonts w:ascii="Open Sans" w:eastAsiaTheme="minorHAnsi" w:hAnsi="Open Sans" w:cs="Open Sans"/>
+                <w:color w:val="000000"/>
+                <w:szCs w:val="20"/>
+                <w:highlight w:val="lightGray"/>
+                <w:lang w:val="en-GB" w:eastAsia="en-US"/>
+              </w:rPr>
+              <w:t xml:space="preserve">One approach could be to modify existing evaluation methods to include a requirement for students to demonstrate their understanding and critical thinking skills in addition to finding sources. For example, you could ask students to write a critical analysis of the sources they found using </w:t>
+            </w:r>
+            <w:r>
+              <w:rPr>
+                <w:rFonts w:ascii="Open Sans" w:eastAsiaTheme="minorHAnsi" w:hAnsi="Open Sans" w:cs="Open Sans"/>
+                <w:color w:val="000000"/>
+                <w:szCs w:val="20"/>
+                <w:highlight w:val="lightGray"/>
+                <w:lang w:val="en-GB" w:eastAsia="en-US"/>
+              </w:rPr>
+              <w:t xml:space="preserve">e.g. </w:t>
+            </w:r>
+            <w:r>
+              <w:rPr>
+                <w:rFonts w:ascii="Open Sans" w:eastAsiaTheme="minorHAnsi" w:hAnsi="Open Sans" w:cs="Open Sans"/>
+                <w:color w:val="000000"/>
+                <w:szCs w:val="20"/>
+                <w:highlight w:val="lightGray"/>
+                <w:lang w:val="en-GB" w:eastAsia="en-US"/>
+              </w:rPr>
+              <w:t>ChatGPT, or to apply the concepts and theories they learned to real-world scenarios.</w:t>
+            </w:r>
+            <w:r>
+              <w:rPr>
+                <w:rFonts w:ascii="Open Sans" w:eastAsiaTheme="minorHAnsi" w:hAnsi="Open Sans" w:cs="Open Sans"/>
+                <w:color w:val="000000"/>
+                <w:szCs w:val="20"/>
+                <w:highlight w:val="lightGray"/>
+                <w:lang w:val="en-GB" w:eastAsia="en-US"/>
+              </w:rPr>
+              <w:br/>
+            </w:r>
+            <w:r>
+              <w:rPr>
+                <w:rFonts w:ascii="Open Sans" w:eastAsiaTheme="minorHAnsi" w:hAnsi="Open Sans" w:cs="Open Sans"/>
+                <w:color w:val="000000"/>
+                <w:szCs w:val="20"/>
+                <w:highlight w:val="lightGray"/>
+                <w:lang w:val="en-GB" w:eastAsia="en-US"/>
+              </w:rPr>
+              <w:t xml:space="preserve">Another approach is to design evaluations that cannot be easily replicated by an AI language model. This could involve creating </w:t>
+            </w:r>
+            <w:r>
+              <w:rPr>
+                <w:rFonts w:ascii="Open Sans" w:eastAsiaTheme="minorHAnsi" w:hAnsi="Open Sans" w:cs="Open Sans"/>
+                <w:color w:val="000000"/>
+                <w:szCs w:val="20"/>
+                <w:highlight w:val="lightGray"/>
+                <w:lang w:val="en-GB" w:eastAsia="en-US"/>
+              </w:rPr>
+              <w:lastRenderedPageBreak/>
+              <w:t>problem-solving scenarios that require students to draw on their understanding of the material to identify and analyze various solutions. You could also ask students to engage in debates, simulations or role-play activities that require them to apply their knowledge and skills in real-life situations.</w:t>
+            </w:r>
+            <w:r>
+              <w:rPr>
+                <w:rFonts w:ascii="Open Sans" w:eastAsiaTheme="minorHAnsi" w:hAnsi="Open Sans" w:cs="Open Sans"/>
+                <w:color w:val="000000"/>
+                <w:szCs w:val="20"/>
+                <w:lang w:val="en-GB" w:eastAsia="en-US"/>
+              </w:rPr>
+              <w:br/>
+            </w:r>
+            <w:r>
+              <w:rPr>
+                <w:rFonts w:ascii="Open Sans" w:eastAsiaTheme="minorHAnsi" w:hAnsi="Open Sans" w:cs="Open Sans"/>
+                <w:color w:val="000000"/>
+                <w:szCs w:val="20"/>
+                <w:lang w:val="en-GB" w:eastAsia="en-US"/>
+              </w:rPr>
+              <w:br/>
+            </w:r>
+            <w:r>
+              <w:rPr>
+                <w:rFonts w:ascii="Open Sans" w:eastAsiaTheme="minorHAnsi" w:hAnsi="Open Sans" w:cs="Open Sans"/>
+                <w:b/>
+                <w:bCs/>
+                <w:color w:val="000000"/>
+                <w:szCs w:val="20"/>
+                <w:lang w:val="en-GB" w:eastAsia="en-US"/>
+              </w:rPr>
+              <w:t>The good</w:t>
+            </w:r>
+            <w:r>
+              <w:rPr>
+                <w:rFonts w:ascii="Open Sans" w:eastAsiaTheme="minorHAnsi" w:hAnsi="Open Sans" w:cs="Open Sans"/>
+                <w:color w:val="000000"/>
+                <w:szCs w:val="20"/>
+                <w:lang w:val="en-GB" w:eastAsia="en-US"/>
+              </w:rPr>
+              <w:br/>
+            </w:r>
+            <w:r>
+              <w:rPr>
+                <w:rFonts w:ascii="Open Sans" w:eastAsiaTheme="minorHAnsi" w:hAnsi="Open Sans" w:cs="Open Sans"/>
+                <w:color w:val="1D1D1F"/>
+                <w:szCs w:val="20"/>
+                <w:lang w:val="en-GB" w:eastAsia="en-US"/>
+              </w:rPr>
+              <w:t xml:space="preserve">While educators often focus on the immediate impact any AI language models can have on testing, the benefits of learning together with an AI are easily overlooked. </w:t>
+            </w:r>
+            <w:r>
+              <w:rPr>
+                <w:rFonts w:ascii="Open Sans" w:eastAsiaTheme="minorHAnsi" w:hAnsi="Open Sans" w:cs="Open Sans"/>
+                <w:color w:val="1D1D1F"/>
+                <w:szCs w:val="20"/>
+                <w:highlight w:val="lightGray"/>
+                <w:lang w:val="en-GB" w:eastAsia="en-US"/>
+              </w:rPr>
+              <w:t>AI-assisted learning has been shown to improve student performance</w:t>
+            </w:r>
+            <w:r>
+              <w:rPr>
+                <w:rStyle w:val="FootnoteReference"/>
+                <w:rFonts w:ascii="Open Sans" w:eastAsiaTheme="minorHAnsi" w:hAnsi="Open Sans" w:cs="Open Sans"/>
+                <w:color w:val="1D1D1F"/>
+                <w:szCs w:val="20"/>
+                <w:highlight w:val="lightGray"/>
+                <w:lang w:val="en-GB" w:eastAsia="en-US"/>
+              </w:rPr>
+              <w:footnoteReference w:id="5"/>
+            </w:r>
+            <w:r>
+              <w:rPr>
+                <w:rStyle w:val="FootnoteReference"/>
+                <w:rFonts w:ascii="Open Sans" w:eastAsiaTheme="minorHAnsi" w:hAnsi="Open Sans" w:cs="Open Sans"/>
+                <w:color w:val="1D1D1F"/>
+                <w:szCs w:val="20"/>
+                <w:highlight w:val="lightGray"/>
+                <w:lang w:val="en-GB" w:eastAsia="en-US"/>
+              </w:rPr>
+              <w:footnoteReference w:id="6"/>
+            </w:r>
+            <w:r>
+              <w:rPr>
+                <w:rFonts w:ascii="Open Sans" w:eastAsiaTheme="minorHAnsi" w:hAnsi="Open Sans" w:cs="Open Sans"/>
+                <w:color w:val="1D1D1F"/>
+                <w:szCs w:val="20"/>
+                <w:highlight w:val="lightGray"/>
+                <w:lang w:val="en-GB" w:eastAsia="en-US"/>
+              </w:rPr>
+              <w:t>. Cheng et al. developed an AI-augmented teaching program for medical students in detecting hip fractures and found significantly higher post-learning accuracy in the AI-assisted group</w:t>
+            </w:r>
+            <w:r>
+              <w:rPr>
+                <w:color w:val="1D1D1F"/>
+                <w:highlight w:val="lightGray"/>
+                <w:vertAlign w:val="superscript"/>
+              </w:rPr>
+              <w:t>5</w:t>
+            </w:r>
+            <w:r>
+              <w:rPr>
+                <w:rFonts w:ascii="Open Sans" w:eastAsiaTheme="minorHAnsi" w:hAnsi="Open Sans" w:cs="Open Sans"/>
+                <w:color w:val="1D1D1F"/>
+                <w:szCs w:val="20"/>
+                <w:highlight w:val="lightGray"/>
+                <w:lang w:val="en-GB" w:eastAsia="en-US"/>
+              </w:rPr>
+              <w:t>. A study of AI precision education at Dong Hwa University found that the AI precision education model may facilitate students' learning experience and enhance student achievement</w:t>
+            </w:r>
+            <w:r>
+              <w:rPr>
+                <w:color w:val="1D1D1F"/>
+                <w:highlight w:val="lightGray"/>
+                <w:vertAlign w:val="superscript"/>
+                <w:lang w:val="en-GB"/>
+              </w:rPr>
+              <w:t>6</w:t>
+            </w:r>
+            <w:r>
+              <w:rPr>
+                <w:rFonts w:ascii="Open Sans" w:eastAsiaTheme="minorHAnsi" w:hAnsi="Open Sans" w:cs="Open Sans"/>
+                <w:color w:val="1D1D1F"/>
+                <w:szCs w:val="20"/>
+                <w:highlight w:val="lightGray"/>
+                <w:lang w:val="en-GB" w:eastAsia="en-US"/>
+              </w:rPr>
+              <w:t>. The study employed drawing and co-word analysis techniques to explore students’ preferences for AI-assisted learning environments, with more than half of the students agreeing that robots play important roles in AI-assisted learning</w:t>
+            </w:r>
+            <w:r>
+              <w:rPr>
+                <w:rStyle w:val="FootnoteReference"/>
+                <w:rFonts w:ascii="Open Sans" w:eastAsiaTheme="minorHAnsi" w:hAnsi="Open Sans" w:cs="Open Sans"/>
+                <w:color w:val="1D1D1F"/>
+                <w:szCs w:val="20"/>
+                <w:highlight w:val="lightGray"/>
+                <w:lang w:val="en-GB" w:eastAsia="en-US"/>
+              </w:rPr>
+              <w:footnoteReference w:id="7"/>
+            </w:r>
+            <w:r>
+              <w:rPr>
+                <w:rFonts w:ascii="Open Sans" w:eastAsiaTheme="minorHAnsi" w:hAnsi="Open Sans" w:cs="Open Sans"/>
+                <w:color w:val="1D1D1F"/>
+                <w:szCs w:val="20"/>
+                <w:highlight w:val="lightGray"/>
+                <w:lang w:val="en-GB" w:eastAsia="en-US"/>
+              </w:rPr>
+              <w:t xml:space="preserve">. </w:t>
+            </w:r>
+            <w:r>
+              <w:rPr>
+                <w:rFonts w:ascii="Open Sans" w:eastAsiaTheme="minorHAnsi" w:hAnsi="Open Sans" w:cs="Open Sans"/>
+                <w:color w:val="1D1D1F"/>
+                <w:szCs w:val="20"/>
+                <w:highlight w:val="lightGray"/>
+                <w:lang w:val="en-GB" w:eastAsia="en-US"/>
+              </w:rPr>
+              <w:br/>
+            </w:r>
+            <w:r>
+              <w:rPr>
+                <w:rFonts w:ascii="Open Sans" w:eastAsiaTheme="minorHAnsi" w:hAnsi="Open Sans" w:cs="Open Sans"/>
+                <w:color w:val="1D1D1F"/>
+                <w:szCs w:val="20"/>
+                <w:highlight w:val="lightGray"/>
+                <w:lang w:val="en-GB" w:eastAsia="en-US"/>
+              </w:rPr>
+              <w:t>AI-assisted foreign language education costs less, incites learners' interests, and improves efficiency compared with traditional foreign language education</w:t>
+            </w:r>
+            <w:r>
+              <w:rPr>
+                <w:rStyle w:val="FootnoteReference"/>
+                <w:rFonts w:ascii="Open Sans" w:eastAsiaTheme="minorHAnsi" w:hAnsi="Open Sans" w:cs="Open Sans"/>
+                <w:color w:val="1D1D1F"/>
+                <w:szCs w:val="20"/>
+                <w:highlight w:val="lightGray"/>
+                <w:lang w:val="en-GB" w:eastAsia="en-US"/>
+              </w:rPr>
+              <w:footnoteReference w:id="8"/>
+            </w:r>
+            <w:r>
+              <w:rPr>
+                <w:rFonts w:ascii="Open Sans" w:eastAsiaTheme="minorHAnsi" w:hAnsi="Open Sans" w:cs="Open Sans"/>
+                <w:color w:val="1D1D1F"/>
+                <w:szCs w:val="20"/>
+                <w:highlight w:val="lightGray"/>
+                <w:lang w:val="en-GB" w:eastAsia="en-US"/>
+              </w:rPr>
+              <w:t>. However, most experts agree that human teachers are still the most important ingredient to learning. Companies like Carnegie Learning, ALO7, and Sana Labs show how AI can help adapt to individual student needs, free up teacher time by streamlining administrative tasks, and more</w:t>
+            </w:r>
+            <w:r>
+              <w:rPr>
+                <w:rFonts w:ascii="Open Sans" w:eastAsiaTheme="minorHAnsi" w:hAnsi="Open Sans" w:cs="Open Sans"/>
+                <w:color w:val="1D1D1F"/>
+                <w:szCs w:val="20"/>
+                <w:highlight w:val="lightGray"/>
+                <w:vertAlign w:val="superscript"/>
+                <w:lang w:val="en-GB" w:eastAsia="en-US"/>
+              </w:rPr>
+              <w:t>5</w:t>
+            </w:r>
+            <w:r>
+              <w:rPr>
+                <w:rFonts w:ascii="Open Sans" w:eastAsiaTheme="minorHAnsi" w:hAnsi="Open Sans" w:cs="Open Sans"/>
+                <w:color w:val="1D1D1F"/>
+                <w:szCs w:val="20"/>
+                <w:highlight w:val="lightGray"/>
+                <w:lang w:val="en-GB" w:eastAsia="en-US"/>
+              </w:rPr>
+              <w:t>.</w:t>
+            </w:r>
+            <w:r>
+              <w:rPr>
+                <w:rFonts w:ascii="Open Sans" w:eastAsiaTheme="minorHAnsi" w:hAnsi="Open Sans" w:cs="Open Sans"/>
+                <w:color w:val="1D1D1F"/>
+                <w:szCs w:val="20"/>
+                <w:lang w:val="en-GB" w:eastAsia="en-US"/>
+              </w:rPr>
+              <w:t xml:space="preserve"> </w:t>
+            </w:r>
+          </w:p>
+          <w:p>
+            <w:pPr>
+              <w:autoSpaceDE w:val="0"/>
+              <w:autoSpaceDN w:val="0"/>
+              <w:adjustRightInd w:val="0"/>
+              <w:spacing w:after="240" w:line="360" w:lineRule="auto"/>
+              <w:rPr>
+                <w:rFonts w:ascii="Open Sans" w:eastAsiaTheme="minorHAnsi" w:hAnsi="Open Sans" w:cs="Open Sans"/>
+                <w:color w:val="000000"/>
+                <w:szCs w:val="20"/>
+                <w:lang w:val="en-GB" w:eastAsia="en-US"/>
+              </w:rPr>
+            </w:pPr>
+            <w:r>
+              <w:rPr>
+                <w:rFonts w:ascii="Open Sans" w:eastAsiaTheme="minorHAnsi" w:hAnsi="Open Sans" w:cs="Open Sans"/>
+                <w:b/>
+                <w:bCs/>
+                <w:color w:val="1D1D1F"/>
+                <w:szCs w:val="20"/>
+                <w:lang w:val="en-GB" w:eastAsia="en-US"/>
+              </w:rPr>
+              <w:lastRenderedPageBreak/>
+              <w:t>Aim of this proposal</w:t>
+            </w:r>
+            <w:r>
+              <w:rPr>
+                <w:rFonts w:ascii="Open Sans" w:eastAsiaTheme="minorHAnsi" w:hAnsi="Open Sans" w:cs="Open Sans"/>
+                <w:b/>
+                <w:bCs/>
+                <w:color w:val="1D1D1F"/>
+                <w:szCs w:val="20"/>
+                <w:lang w:val="en-GB" w:eastAsia="en-US"/>
+              </w:rPr>
+              <w:br/>
+            </w:r>
+            <w:r>
+              <w:rPr>
+                <w:rFonts w:ascii="Open Sans" w:eastAsiaTheme="minorHAnsi" w:hAnsi="Open Sans" w:cs="Open Sans"/>
+                <w:color w:val="000000"/>
+                <w:szCs w:val="20"/>
+                <w:lang w:val="en-GB" w:eastAsia="en-US"/>
+              </w:rPr>
+              <w:t>We propose to run the GitHub Copilot</w:t>
+            </w:r>
+            <w:r>
+              <w:rPr>
+                <w:rStyle w:val="FootnoteReference"/>
+                <w:rFonts w:ascii="Open Sans" w:eastAsiaTheme="minorHAnsi" w:hAnsi="Open Sans" w:cs="Open Sans"/>
+                <w:color w:val="000000"/>
+                <w:szCs w:val="20"/>
+                <w:lang w:val="en-GB" w:eastAsia="en-US"/>
+              </w:rPr>
+              <w:footnoteReference w:id="9"/>
+            </w:r>
+            <w:r>
+              <w:rPr>
+                <w:rFonts w:ascii="Open Sans" w:eastAsiaTheme="minorHAnsi" w:hAnsi="Open Sans" w:cs="Open Sans"/>
+                <w:color w:val="000000"/>
+                <w:szCs w:val="20"/>
+                <w:lang w:val="en-GB" w:eastAsia="en-US"/>
+              </w:rPr>
+              <w:t xml:space="preserve"> and chatGPT language models through the research master’s programme MSBBSS. We specifically focus on these language models as they allow for data science pipelines and include the formulation of scripting and programming languages</w:t>
+            </w:r>
+            <w:r>
+              <w:rPr>
+                <w:rFonts w:ascii="Open Sans" w:eastAsiaTheme="minorHAnsi" w:hAnsi="Open Sans" w:cs="Open Sans"/>
+                <w:color w:val="000000"/>
+                <w:szCs w:val="20"/>
+                <w:lang w:val="en-GB" w:eastAsia="en-US"/>
+              </w:rPr>
+              <w:t xml:space="preserve">, such as R and Python. Such languages form an integral part of the testing and assessment in the master’s curriculum. </w:t>
+            </w:r>
+            <w:r>
+              <w:rPr>
+                <w:rFonts w:ascii="Open Sans" w:eastAsiaTheme="minorHAnsi" w:hAnsi="Open Sans" w:cs="Open Sans"/>
+                <w:color w:val="000000"/>
+                <w:szCs w:val="20"/>
+                <w:lang w:val="en-GB" w:eastAsia="en-US"/>
+              </w:rPr>
+              <w:t>When we asked chatGPT whether it would pass a statistics master’s programme, its response was:</w:t>
+            </w:r>
+          </w:p>
+          <w:p>
+            <w:pPr>
+              <w:autoSpaceDE w:val="0"/>
+              <w:autoSpaceDN w:val="0"/>
+              <w:adjustRightInd w:val="0"/>
+              <w:spacing w:after="400" w:line="360" w:lineRule="auto"/>
+              <w:rPr>
+                <w:rFonts w:ascii="Open Sans" w:eastAsiaTheme="minorHAnsi" w:hAnsi="Open Sans" w:cs="Open Sans"/>
+                <w:color w:val="000000"/>
+                <w:szCs w:val="20"/>
+                <w:highlight w:val="lightGray"/>
+                <w:lang w:val="en-GB" w:eastAsia="en-US"/>
+              </w:rPr>
+            </w:pPr>
+            <w:r>
+              <w:rPr>
+                <w:rFonts w:ascii="Open Sans" w:eastAsiaTheme="minorHAnsi" w:hAnsi="Open Sans" w:cs="Open Sans"/>
+                <w:color w:val="000000"/>
+                <w:szCs w:val="20"/>
+                <w:highlight w:val="lightGray"/>
+                <w:lang w:val="en-GB" w:eastAsia="en-US"/>
+              </w:rPr>
+              <w:t>It is important to note that AI, including language models like myself and GitHub Copilot, have limitations in terms of the scope and depth of knowledge they can access and understand. While AI can process vast amounts of information quickly and efficiently, it may not be able to fully comprehend or apply the concepts and theories required for a master's level education in statistics.</w:t>
+            </w:r>
+            <w:r>
+              <w:rPr>
+                <w:rFonts w:ascii="Open Sans" w:eastAsiaTheme="minorHAnsi" w:hAnsi="Open Sans" w:cs="Open Sans"/>
+                <w:color w:val="000000"/>
+                <w:szCs w:val="20"/>
+                <w:highlight w:val="lightGray"/>
+                <w:lang w:val="en-GB" w:eastAsia="en-US"/>
+              </w:rPr>
+              <w:br/>
+            </w:r>
+            <w:r>
+              <w:rPr>
+                <w:rFonts w:ascii="Open Sans" w:eastAsiaTheme="minorHAnsi" w:hAnsi="Open Sans" w:cs="Open Sans"/>
+                <w:color w:val="000000"/>
+                <w:szCs w:val="20"/>
+                <w:highlight w:val="lightGray"/>
+                <w:lang w:val="en-GB" w:eastAsia="en-US"/>
+              </w:rPr>
+              <w:t>Additionally, evaluating an AI's ability to pass a master's program in statistics would require carefully defining the evaluation criteria, and designing assessments and tests that can accurately measure the AI's understanding and application of the material. It may also be necessary to develop new evaluation metrics or methods that are specifically tailored to assessing AI learning and performance.</w:t>
+            </w:r>
+            <w:r>
+              <w:rPr>
+                <w:rFonts w:ascii="Open Sans" w:eastAsiaTheme="minorHAnsi" w:hAnsi="Open Sans" w:cs="Open Sans"/>
+                <w:color w:val="000000"/>
+                <w:szCs w:val="20"/>
+                <w:highlight w:val="lightGray"/>
+                <w:lang w:val="en-GB" w:eastAsia="en-US"/>
+              </w:rPr>
+              <w:br/>
+            </w:r>
+            <w:r>
+              <w:rPr>
+                <w:rFonts w:ascii="Open Sans" w:eastAsiaTheme="minorHAnsi" w:hAnsi="Open Sans" w:cs="Open Sans"/>
+                <w:color w:val="000000"/>
+                <w:szCs w:val="20"/>
+                <w:highlight w:val="lightGray"/>
+                <w:lang w:val="en-GB" w:eastAsia="en-US"/>
+              </w:rPr>
+              <w:br/>
+            </w:r>
+            <w:r>
+              <w:rPr>
+                <w:rFonts w:ascii="Open Sans" w:eastAsiaTheme="minorHAnsi" w:hAnsi="Open Sans" w:cs="Open Sans"/>
+                <w:color w:val="000000"/>
+                <w:szCs w:val="20"/>
+                <w:lang w:val="en-GB" w:eastAsia="en-US"/>
+              </w:rPr>
+              <w:t xml:space="preserve">While it is not our </w:t>
+            </w:r>
+            <w:r>
+              <w:rPr>
+                <w:rFonts w:ascii="Open Sans" w:eastAsiaTheme="minorHAnsi" w:hAnsi="Open Sans" w:cs="Open Sans"/>
+                <w:color w:val="000000"/>
+                <w:szCs w:val="20"/>
+                <w:lang w:val="en-GB" w:eastAsia="en-US"/>
+              </w:rPr>
+              <w:t>wish</w:t>
+            </w:r>
+            <w:r>
+              <w:rPr>
+                <w:rFonts w:ascii="Open Sans" w:eastAsiaTheme="minorHAnsi" w:hAnsi="Open Sans" w:cs="Open Sans"/>
+                <w:color w:val="000000"/>
+                <w:szCs w:val="20"/>
+                <w:lang w:val="en-GB" w:eastAsia="en-US"/>
+              </w:rPr>
+              <w:t xml:space="preserve"> to allow for an AI as a real student, the suggested course of action is very close to our aim: Investigate </w:t>
+            </w:r>
+            <w:r>
+              <w:rPr>
+                <w:rFonts w:ascii="Open Sans" w:eastAsiaTheme="minorHAnsi" w:hAnsi="Open Sans" w:cs="Open Sans"/>
+                <w:color w:val="000000"/>
+                <w:szCs w:val="20"/>
+                <w:lang w:val="en-GB" w:eastAsia="en-US"/>
+              </w:rPr>
+              <w:t xml:space="preserve">1) </w:t>
+            </w:r>
+            <w:r>
+              <w:rPr>
+                <w:rFonts w:ascii="Open Sans" w:eastAsiaTheme="minorHAnsi" w:hAnsi="Open Sans" w:cs="Open Sans"/>
+                <w:color w:val="000000"/>
+                <w:szCs w:val="20"/>
+                <w:lang w:val="en-GB" w:eastAsia="en-US"/>
+              </w:rPr>
+              <w:t>how AI-assisted learning impacts the evaluation</w:t>
+            </w:r>
+            <w:r>
+              <w:rPr>
+                <w:rFonts w:ascii="Open Sans" w:eastAsiaTheme="minorHAnsi" w:hAnsi="Open Sans" w:cs="Open Sans"/>
+                <w:color w:val="000000"/>
+                <w:szCs w:val="20"/>
+                <w:lang w:val="en-GB" w:eastAsia="en-US"/>
+              </w:rPr>
+              <w:t xml:space="preserve"> of student’s work</w:t>
+            </w:r>
+            <w:r>
+              <w:rPr>
+                <w:rFonts w:ascii="Open Sans" w:eastAsiaTheme="minorHAnsi" w:hAnsi="Open Sans" w:cs="Open Sans"/>
+                <w:color w:val="000000"/>
+                <w:szCs w:val="20"/>
+                <w:lang w:val="en-GB" w:eastAsia="en-US"/>
+              </w:rPr>
+              <w:t xml:space="preserve"> and validity of our</w:t>
+            </w:r>
+            <w:r>
+              <w:rPr>
+                <w:rFonts w:ascii="Open Sans" w:eastAsiaTheme="minorHAnsi" w:hAnsi="Open Sans" w:cs="Open Sans"/>
+                <w:color w:val="000000"/>
+                <w:szCs w:val="20"/>
+                <w:lang w:val="en-GB" w:eastAsia="en-US"/>
+              </w:rPr>
+              <w:t xml:space="preserve"> </w:t>
+            </w:r>
+            <w:r>
+              <w:rPr>
+                <w:rFonts w:ascii="Open Sans" w:eastAsiaTheme="minorHAnsi" w:hAnsi="Open Sans" w:cs="Open Sans"/>
+                <w:color w:val="000000"/>
+                <w:szCs w:val="20"/>
+                <w:lang w:val="en-GB" w:eastAsia="en-US"/>
+              </w:rPr>
+              <w:t xml:space="preserve">master’s </w:t>
+            </w:r>
+            <w:r>
+              <w:rPr>
+                <w:rFonts w:ascii="Open Sans" w:eastAsiaTheme="minorHAnsi" w:hAnsi="Open Sans" w:cs="Open Sans"/>
+                <w:color w:val="000000"/>
+                <w:szCs w:val="20"/>
+                <w:lang w:val="en-GB" w:eastAsia="en-US"/>
+              </w:rPr>
+              <w:t xml:space="preserve">diploma, 2) study the necessary evaluation and rubric adjustment to allow for AI-assisted learning, and 3) explore </w:t>
+            </w:r>
+            <w:r>
+              <w:rPr>
+                <w:rFonts w:ascii="Open Sans" w:eastAsiaTheme="minorHAnsi" w:hAnsi="Open Sans" w:cs="Open Sans"/>
+                <w:color w:val="000000"/>
+                <w:szCs w:val="20"/>
+                <w:lang w:val="en-GB" w:eastAsia="en-US"/>
+              </w:rPr>
+              <w:t>whether</w:t>
+            </w:r>
+            <w:r>
+              <w:rPr>
+                <w:rFonts w:ascii="Open Sans" w:eastAsiaTheme="minorHAnsi" w:hAnsi="Open Sans" w:cs="Open Sans"/>
+                <w:color w:val="000000"/>
+                <w:szCs w:val="20"/>
+                <w:lang w:val="en-GB" w:eastAsia="en-US"/>
+              </w:rPr>
+              <w:t xml:space="preserve"> AI-assisted learning can benefit student performance </w:t>
+            </w:r>
+            <w:r>
+              <w:rPr>
+                <w:rFonts w:ascii="Open Sans" w:eastAsiaTheme="minorHAnsi" w:hAnsi="Open Sans" w:cs="Open Sans"/>
+                <w:color w:val="000000"/>
+                <w:szCs w:val="20"/>
+                <w:lang w:val="en-GB" w:eastAsia="en-US"/>
+              </w:rPr>
+              <w:t>and realize a steeper learning curve</w:t>
+            </w:r>
+            <w:r>
+              <w:rPr>
+                <w:rFonts w:ascii="Open Sans" w:eastAsiaTheme="minorHAnsi" w:hAnsi="Open Sans" w:cs="Open Sans"/>
+                <w:color w:val="000000"/>
+                <w:szCs w:val="20"/>
+                <w:lang w:val="en-GB" w:eastAsia="en-US"/>
+              </w:rPr>
+              <w:t xml:space="preserve">. </w:t>
+            </w:r>
           </w:p>
         </w:tc>
       </w:tr>
@@ -2531,13 +3044,116 @@
           </w:tcPr>
           <w:p>
             <w:pPr>
+              <w:pStyle w:val="ListParagraph"/>
+              <w:numPr>
+                <w:ilvl w:val="0"/>
+                <w:numId w:val="20"/>
+              </w:numPr>
               <w:spacing w:line="360" w:lineRule="auto"/>
               <w:rPr>
                 <w:rFonts w:ascii="Open Sans" w:eastAsia="Times New Roman" w:hAnsi="Open Sans" w:cs="Open Sans"/>
                 <w:i/>
-                <w:szCs w:val="20"/>
               </w:rPr>
             </w:pPr>
+            <w:r>
+              <w:rPr>
+                <w:rFonts w:ascii="Open Sans" w:eastAsia="Times New Roman" w:hAnsi="Open Sans" w:cs="Open Sans"/>
+                <w:i/>
+              </w:rPr>
+              <w:t xml:space="preserve">Run GitHub co-pilot and chatGPT as a student pair through the MSBBSS research master’s programme. What grades would the </w:t>
+            </w:r>
+            <w:r>
+              <w:rPr>
+                <w:rFonts w:ascii="Open Sans" w:eastAsia="Times New Roman" w:hAnsi="Open Sans" w:cs="Open Sans"/>
+                <w:i/>
+              </w:rPr>
+              <w:lastRenderedPageBreak/>
+              <w:t>student pair get and what percentage of course work can be successfully completed?</w:t>
+            </w:r>
+          </w:p>
+          <w:p>
+            <w:pPr>
+              <w:pStyle w:val="ListParagraph"/>
+              <w:numPr>
+                <w:ilvl w:val="0"/>
+                <w:numId w:val="20"/>
+              </w:numPr>
+              <w:spacing w:line="360" w:lineRule="auto"/>
+              <w:rPr>
+                <w:rFonts w:ascii="Open Sans" w:eastAsia="Times New Roman" w:hAnsi="Open Sans" w:cs="Open Sans"/>
+                <w:i/>
+              </w:rPr>
+            </w:pPr>
+            <w:r>
+              <w:rPr>
+                <w:rFonts w:ascii="Open Sans" w:eastAsia="Times New Roman" w:hAnsi="Open Sans" w:cs="Open Sans"/>
+                <w:i/>
+              </w:rPr>
+              <w:t xml:space="preserve">Classify per course the AI student pair performance and investigate whether there is a relation between specific types of course work, assignment, rubrics and course performance. In short, is there a type of work on which the AI performs well or not well. </w:t>
+            </w:r>
+          </w:p>
+          <w:p>
+            <w:pPr>
+              <w:pStyle w:val="ListParagraph"/>
+              <w:numPr>
+                <w:ilvl w:val="0"/>
+                <w:numId w:val="20"/>
+              </w:numPr>
+              <w:spacing w:line="360" w:lineRule="auto"/>
+              <w:rPr>
+                <w:rFonts w:ascii="Open Sans" w:eastAsia="Times New Roman" w:hAnsi="Open Sans" w:cs="Open Sans"/>
+                <w:i/>
+              </w:rPr>
+            </w:pPr>
+            <w:r>
+              <w:rPr>
+                <w:rFonts w:ascii="Open Sans" w:eastAsia="Times New Roman" w:hAnsi="Open Sans" w:cs="Open Sans"/>
+                <w:i/>
+              </w:rPr>
+              <w:t xml:space="preserve">Submit a </w:t>
+            </w:r>
+            <w:r>
+              <w:rPr>
+                <w:rFonts w:ascii="Open Sans" w:eastAsia="Times New Roman" w:hAnsi="Open Sans" w:cs="Open Sans"/>
+                <w:i/>
+              </w:rPr>
+              <w:t>manuscript</w:t>
+            </w:r>
+            <w:r>
+              <w:rPr>
+                <w:rFonts w:ascii="Open Sans" w:eastAsia="Times New Roman" w:hAnsi="Open Sans" w:cs="Open Sans"/>
+                <w:i/>
+              </w:rPr>
+              <w:t xml:space="preserve"> for publication that outlines the taken procedure, presents our analyses, summarizes our findings and proposes guidelines for educators with respect to the challenges and opportunities in AI-assisted learning </w:t>
+            </w:r>
+            <w:r>
+              <w:rPr>
+                <w:rFonts w:ascii="Open Sans" w:eastAsia="Times New Roman" w:hAnsi="Open Sans" w:cs="Open Sans"/>
+                <w:i/>
+              </w:rPr>
+              <w:t>for a (statistics) master’s programme.</w:t>
+            </w:r>
+          </w:p>
+          <w:p>
+            <w:pPr>
+              <w:pStyle w:val="ListParagraph"/>
+              <w:numPr>
+                <w:ilvl w:val="0"/>
+                <w:numId w:val="20"/>
+              </w:numPr>
+              <w:spacing w:line="360" w:lineRule="auto"/>
+              <w:rPr>
+                <w:rFonts w:ascii="Open Sans" w:eastAsia="Times New Roman" w:hAnsi="Open Sans" w:cs="Open Sans"/>
+                <w:i/>
+              </w:rPr>
+            </w:pPr>
+            <w:r>
+              <w:rPr>
+                <w:rFonts w:ascii="Open Sans" w:eastAsia="Times New Roman" w:hAnsi="Open Sans" w:cs="Open Sans"/>
+                <w:i/>
+              </w:rPr>
+              <w:t xml:space="preserve">Design a short workshop together with OA&amp;T to present our findings and share our experience and tips with other educators at Utrecht University. A good opportunity would e.g. be the Onderwijsfestival 2024. Preferably, we would design a Small Private Online Course module to share our findings beyond Utrecht University. </w:t>
+            </w:r>
           </w:p>
         </w:tc>
       </w:tr>
@@ -2575,6 +3191,7 @@
                 <w:iCs/>
                 <w:szCs w:val="20"/>
               </w:rPr>
+              <w:lastRenderedPageBreak/>
               <w:t>Dissemination</w:t>
             </w:r>
           </w:p>
@@ -2611,6 +3228,62 @@
                 <w:szCs w:val="20"/>
               </w:rPr>
             </w:pPr>
+            <w:r>
+              <w:rPr>
+                <w:rFonts w:ascii="Open Sans" w:eastAsia="Times New Roman" w:hAnsi="Open Sans" w:cs="Open Sans"/>
+                <w:i/>
+                <w:szCs w:val="20"/>
+              </w:rPr>
+              <w:t>This project can directly impact any education within social and behavioural sciences, and beyond. Hands-on experience is needed about how to efficiently allow for AI-assisted learning, and what specific choices, opportunities and vulnerabilities would arise from including AI language models as `co-students`.</w:t>
+            </w:r>
+            <w:r>
+              <w:rPr>
+                <w:rFonts w:ascii="Open Sans" w:eastAsia="Times New Roman" w:hAnsi="Open Sans" w:cs="Open Sans"/>
+                <w:i/>
+                <w:szCs w:val="20"/>
+              </w:rPr>
+              <w:t xml:space="preserve"> The project is set to run for </w:t>
+            </w:r>
+            <w:r>
+              <w:rPr>
+                <w:rFonts w:ascii="Open Sans" w:eastAsia="Times New Roman" w:hAnsi="Open Sans" w:cs="Open Sans"/>
+                <w:i/>
+                <w:szCs w:val="20"/>
+              </w:rPr>
+              <w:t xml:space="preserve">only </w:t>
+            </w:r>
+            <w:r>
+              <w:rPr>
+                <w:rFonts w:ascii="Open Sans" w:eastAsia="Times New Roman" w:hAnsi="Open Sans" w:cs="Open Sans"/>
+                <w:i/>
+                <w:szCs w:val="20"/>
+              </w:rPr>
+              <w:t xml:space="preserve">12 months, as we believe that AI-assisted learning research is timely and </w:t>
+            </w:r>
+            <w:r>
+              <w:rPr>
+                <w:rFonts w:ascii="Open Sans" w:eastAsia="Times New Roman" w:hAnsi="Open Sans" w:cs="Open Sans"/>
+                <w:i/>
+                <w:szCs w:val="20"/>
+              </w:rPr>
+              <w:t xml:space="preserve">experience on incorporating it into academic education is a </w:t>
+            </w:r>
+            <w:r>
+              <w:rPr>
+                <w:rFonts w:ascii="Open Sans" w:eastAsia="Times New Roman" w:hAnsi="Open Sans" w:cs="Open Sans"/>
+                <w:i/>
+                <w:szCs w:val="20"/>
+              </w:rPr>
+              <w:t>pressing issue</w:t>
+            </w:r>
+            <w:r>
+              <w:rPr>
+                <w:rFonts w:ascii="Open Sans" w:eastAsia="Times New Roman" w:hAnsi="Open Sans" w:cs="Open Sans"/>
+                <w:i/>
+                <w:szCs w:val="20"/>
+              </w:rPr>
+              <w:t xml:space="preserve">; not just for our department. </w:t>
+            </w:r>
           </w:p>
         </w:tc>
       </w:tr>
@@ -2687,27 +3360,7 @@
                 <w:iCs/>
                 <w:szCs w:val="20"/>
               </w:rPr>
-              <w:t xml:space="preserve"> in the department after it is </w:t>
-            </w:r>
-            <w:proofErr w:type="gramStart"/>
-            <w:r>
-              <w:rPr>
-                <w:rFonts w:ascii="Open Sans" w:hAnsi="Open Sans" w:cs="Open Sans"/>
-                <w:i/>
-                <w:iCs/>
-                <w:szCs w:val="20"/>
-              </w:rPr>
-              <w:t>finished?</w:t>
-            </w:r>
-            <w:proofErr w:type="gramEnd"/>
-            <w:r>
-              <w:rPr>
-                <w:rFonts w:ascii="Open Sans" w:hAnsi="Open Sans" w:cs="Open Sans"/>
-                <w:i/>
-                <w:iCs/>
-                <w:szCs w:val="20"/>
-              </w:rPr>
-              <w:t xml:space="preserve"> </w:t>
+              <w:t xml:space="preserve"> in the department after it is finished? </w:t>
             </w:r>
           </w:p>
         </w:tc>
@@ -2725,6 +3378,22 @@
                 <w:szCs w:val="20"/>
               </w:rPr>
             </w:pPr>
+            <w:r>
+              <w:rPr>
+                <w:rFonts w:ascii="Open Sans" w:eastAsia="Times New Roman" w:hAnsi="Open Sans" w:cs="Open Sans"/>
+                <w:i/>
+                <w:szCs w:val="20"/>
+              </w:rPr>
+              <w:t xml:space="preserve">Embedding our findings and results into the growing expertise on AI-assisted learning at OA&amp;T and designing a workshop/online module will allow for a sustainable inclusion of the results of our project within the educational expertise at Utrecht University. Our project will be fully open on GitHub from the start, with recordings and transcripts of all conversations with the AI-language models. </w:t>
+            </w:r>
+            <w:r>
+              <w:rPr>
+                <w:rFonts w:ascii="Open Sans" w:eastAsia="Times New Roman" w:hAnsi="Open Sans" w:cs="Open Sans"/>
+                <w:i/>
+                <w:szCs w:val="20"/>
+              </w:rPr>
+              <w:t xml:space="preserve">All analyses, code and a full publication archive will be on the project GitHub repository. </w:t>
+            </w:r>
           </w:p>
         </w:tc>
       </w:tr>
@@ -2754,6 +3423,7 @@
                 <w:szCs w:val="20"/>
                 <w:lang w:val="en-GB"/>
               </w:rPr>
+              <w:lastRenderedPageBreak/>
               <w:t>Budget proposal</w:t>
             </w:r>
           </w:p>
@@ -2837,25 +3507,7 @@
                 <w:i/>
                 <w:szCs w:val="20"/>
               </w:rPr>
-              <w:t xml:space="preserve">2. Assigned budgets are not transmittable to </w:t>
-            </w:r>
-            <w:proofErr w:type="spellStart"/>
-            <w:r>
-              <w:rPr>
-                <w:rFonts w:ascii="Open Sans" w:eastAsia="Times New Roman" w:hAnsi="Open Sans" w:cs="Open Sans"/>
-                <w:i/>
-                <w:szCs w:val="20"/>
-              </w:rPr>
-              <w:t>subsequenting</w:t>
-            </w:r>
-            <w:proofErr w:type="spellEnd"/>
-            <w:r>
-              <w:rPr>
-                <w:rFonts w:ascii="Open Sans" w:eastAsia="Times New Roman" w:hAnsi="Open Sans" w:cs="Open Sans"/>
-                <w:i/>
-                <w:szCs w:val="20"/>
-              </w:rPr>
-              <w:t xml:space="preserve"> years.</w:t>
+              <w:t>2. Assigned budgets are not transmittable to subsequenting years.</w:t>
             </w:r>
           </w:p>
           <w:p>
@@ -2871,39 +3523,7 @@
                 <w:rFonts w:ascii="Open Sans" w:eastAsia="Times New Roman" w:hAnsi="Open Sans" w:cs="Open Sans"/>
                 <w:i/>
               </w:rPr>
-              <w:t>3. Please consult your ‘</w:t>
-            </w:r>
-            <w:proofErr w:type="spellStart"/>
-            <w:r>
-              <w:rPr>
-                <w:rFonts w:ascii="Open Sans" w:eastAsia="Times New Roman" w:hAnsi="Open Sans" w:cs="Open Sans"/>
-                <w:i/>
-              </w:rPr>
-              <w:t>afdelingsmanager</w:t>
-            </w:r>
-            <w:proofErr w:type="spellEnd"/>
-            <w:r>
-              <w:rPr>
-                <w:rFonts w:ascii="Open Sans" w:eastAsia="Times New Roman" w:hAnsi="Open Sans" w:cs="Open Sans"/>
-                <w:i/>
-              </w:rPr>
-              <w:t xml:space="preserve">’. If your proposal gets granted the teaching hours need to be allocated in the </w:t>
-            </w:r>
-            <w:proofErr w:type="spellStart"/>
-            <w:r>
-              <w:rPr>
-                <w:rFonts w:ascii="Open Sans" w:eastAsia="Times New Roman" w:hAnsi="Open Sans" w:cs="Open Sans"/>
-                <w:i/>
-              </w:rPr>
-              <w:t>teachingload</w:t>
-            </w:r>
-            <w:proofErr w:type="spellEnd"/>
-            <w:r>
-              <w:rPr>
-                <w:rFonts w:ascii="Open Sans" w:eastAsia="Times New Roman" w:hAnsi="Open Sans" w:cs="Open Sans"/>
-                <w:i/>
-              </w:rPr>
-              <w:t xml:space="preserve"> 202</w:t>
+              <w:t>3. Please consult your ‘afdelingsmanager’. If your proposal gets granted the teaching hours need to be allocated in the teachingload 202</w:t>
             </w:r>
             <w:r>
               <w:rPr>
@@ -2999,8 +3619,8 @@
               <w:tblLook w:val="04A0" w:firstRow="1" w:lastRow="0" w:firstColumn="1" w:lastColumn="0" w:noHBand="0" w:noVBand="1"/>
             </w:tblPr>
             <w:tblGrid>
-              <w:gridCol w:w="1677"/>
-              <w:gridCol w:w="1316"/>
+              <w:gridCol w:w="2191"/>
+              <w:gridCol w:w="802"/>
               <w:gridCol w:w="1316"/>
             </w:tblGrid>
             <w:tr>
@@ -3009,7 +3629,7 @@
               </w:trPr>
               <w:tc>
                 <w:tcPr>
-                  <w:tcW w:w="1677" w:type="dxa"/>
+                  <w:tcW w:w="2191" w:type="dxa"/>
                   <w:tcBorders>
                     <w:top w:val="nil"/>
                     <w:left w:val="nil"/>
@@ -3024,41 +3644,23 @@
                 <w:p>
                   <w:pPr>
                     <w:rPr>
-                      <w:rFonts w:ascii="Calibri" w:eastAsia="Times New Roman" w:hAnsi="Calibri" w:cs="Calibri"/>
+                      <w:rFonts w:ascii="Open Sans" w:eastAsia="Times New Roman" w:hAnsi="Open Sans" w:cs="Open Sans"/>
                       <w:color w:val="000000"/>
                       <w:lang w:val="en-NL" w:eastAsia="en-GB"/>
                     </w:rPr>
                   </w:pPr>
-                  <w:proofErr w:type="spellStart"/>
                   <w:r>
                     <w:rPr>
-                      <w:rFonts w:ascii="Calibri" w:hAnsi="Calibri" w:cs="Calibri"/>
+                      <w:rFonts w:ascii="Open Sans" w:hAnsi="Open Sans" w:cs="Open Sans"/>
                       <w:color w:val="000000"/>
                     </w:rPr>
-                    <w:t>Gerko</w:t>
+                    <w:t>Gerko Vink</w:t>
                   </w:r>
-                  <w:proofErr w:type="spellEnd"/>
-                  <w:r>
-                    <w:rPr>
-                      <w:rFonts w:ascii="Calibri" w:hAnsi="Calibri" w:cs="Calibri"/>
-                      <w:color w:val="000000"/>
-                    </w:rPr>
-                    <w:t xml:space="preserve"> </w:t>
-                  </w:r>
-                  <w:proofErr w:type="spellStart"/>
-                  <w:r>
-                    <w:rPr>
-                      <w:rFonts w:ascii="Calibri" w:hAnsi="Calibri" w:cs="Calibri"/>
-                      <w:color w:val="000000"/>
-                    </w:rPr>
-                    <w:t>Vink</w:t>
-                  </w:r>
-                  <w:proofErr w:type="spellEnd"/>
                 </w:p>
               </w:tc>
               <w:tc>
                 <w:tcPr>
-                  <w:tcW w:w="1316" w:type="dxa"/>
+                  <w:tcW w:w="802" w:type="dxa"/>
                   <w:tcBorders>
                     <w:top w:val="nil"/>
                     <w:left w:val="nil"/>
@@ -3073,13 +3675,13 @@
                 <w:p>
                   <w:pPr>
                     <w:rPr>
-                      <w:rFonts w:ascii="Calibri" w:hAnsi="Calibri" w:cs="Calibri"/>
+                      <w:rFonts w:ascii="Open Sans" w:hAnsi="Open Sans" w:cs="Open Sans"/>
                       <w:color w:val="000000"/>
                     </w:rPr>
                   </w:pPr>
                   <w:r>
                     <w:rPr>
-                      <w:rFonts w:ascii="Calibri" w:hAnsi="Calibri" w:cs="Calibri"/>
+                      <w:rFonts w:ascii="Open Sans" w:hAnsi="Open Sans" w:cs="Open Sans"/>
                       <w:color w:val="000000"/>
                     </w:rPr>
                     <w:t>60h</w:t>
@@ -3104,13 +3706,13 @@
                   <w:pPr>
                     <w:jc w:val="right"/>
                     <w:rPr>
-                      <w:rFonts w:ascii="Calibri" w:hAnsi="Calibri" w:cs="Calibri"/>
+                      <w:rFonts w:ascii="Open Sans" w:hAnsi="Open Sans" w:cs="Open Sans"/>
                       <w:color w:val="000000"/>
                     </w:rPr>
                   </w:pPr>
                   <w:r>
                     <w:rPr>
-                      <w:rFonts w:ascii="Calibri" w:hAnsi="Calibri" w:cs="Calibri"/>
+                      <w:rFonts w:ascii="Open Sans" w:hAnsi="Open Sans" w:cs="Open Sans"/>
                       <w:color w:val="000000"/>
                     </w:rPr>
                     <w:t>3840</w:t>
@@ -3124,7 +3726,7 @@
               </w:trPr>
               <w:tc>
                 <w:tcPr>
-                  <w:tcW w:w="1677" w:type="dxa"/>
+                  <w:tcW w:w="2191" w:type="dxa"/>
                   <w:tcBorders>
                     <w:top w:val="nil"/>
                     <w:left w:val="nil"/>
@@ -3139,13 +3741,13 @@
                 <w:p>
                   <w:pPr>
                     <w:rPr>
-                      <w:rFonts w:ascii="Calibri" w:hAnsi="Calibri" w:cs="Calibri"/>
+                      <w:rFonts w:ascii="Open Sans" w:hAnsi="Open Sans" w:cs="Open Sans"/>
                       <w:color w:val="000000"/>
                     </w:rPr>
                   </w:pPr>
                   <w:r>
                     <w:rPr>
-                      <w:rFonts w:ascii="Calibri" w:hAnsi="Calibri" w:cs="Calibri"/>
+                      <w:rFonts w:ascii="Open Sans" w:hAnsi="Open Sans" w:cs="Open Sans"/>
                       <w:color w:val="000000"/>
                     </w:rPr>
                     <w:t xml:space="preserve">Anne Scheel </w:t>
@@ -3154,7 +3756,7 @@
               </w:tc>
               <w:tc>
                 <w:tcPr>
-                  <w:tcW w:w="1316" w:type="dxa"/>
+                  <w:tcW w:w="802" w:type="dxa"/>
                   <w:tcBorders>
                     <w:top w:val="nil"/>
                     <w:left w:val="nil"/>
@@ -3169,13 +3771,13 @@
                 <w:p>
                   <w:pPr>
                     <w:rPr>
-                      <w:rFonts w:ascii="Calibri" w:hAnsi="Calibri" w:cs="Calibri"/>
+                      <w:rFonts w:ascii="Open Sans" w:hAnsi="Open Sans" w:cs="Open Sans"/>
                       <w:color w:val="000000"/>
                     </w:rPr>
                   </w:pPr>
                   <w:r>
                     <w:rPr>
-                      <w:rFonts w:ascii="Calibri" w:hAnsi="Calibri" w:cs="Calibri"/>
+                      <w:rFonts w:ascii="Open Sans" w:hAnsi="Open Sans" w:cs="Open Sans"/>
                       <w:color w:val="000000"/>
                     </w:rPr>
                     <w:t>60h</w:t>
@@ -3200,13 +3802,13 @@
                   <w:pPr>
                     <w:jc w:val="right"/>
                     <w:rPr>
-                      <w:rFonts w:ascii="Calibri" w:hAnsi="Calibri" w:cs="Calibri"/>
+                      <w:rFonts w:ascii="Open Sans" w:hAnsi="Open Sans" w:cs="Open Sans"/>
                       <w:color w:val="000000"/>
                     </w:rPr>
                   </w:pPr>
                   <w:r>
                     <w:rPr>
-                      <w:rFonts w:ascii="Calibri" w:hAnsi="Calibri" w:cs="Calibri"/>
+                      <w:rFonts w:ascii="Open Sans" w:hAnsi="Open Sans" w:cs="Open Sans"/>
                       <w:color w:val="000000"/>
                     </w:rPr>
                     <w:t>2820</w:t>
@@ -3220,7 +3822,7 @@
               </w:trPr>
               <w:tc>
                 <w:tcPr>
-                  <w:tcW w:w="1677" w:type="dxa"/>
+                  <w:tcW w:w="2191" w:type="dxa"/>
                   <w:tcBorders>
                     <w:top w:val="nil"/>
                     <w:left w:val="nil"/>
@@ -3235,31 +3837,36 @@
                 <w:p>
                   <w:pPr>
                     <w:rPr>
-                      <w:rFonts w:ascii="Calibri" w:hAnsi="Calibri" w:cs="Calibri"/>
+                      <w:rFonts w:ascii="Open Sans" w:hAnsi="Open Sans" w:cs="Open Sans"/>
                       <w:color w:val="000000"/>
                     </w:rPr>
                   </w:pPr>
-                  <w:proofErr w:type="spellStart"/>
                   <w:r>
                     <w:rPr>
-                      <w:rFonts w:ascii="Calibri" w:hAnsi="Calibri" w:cs="Calibri"/>
+                      <w:rFonts w:ascii="Open Sans" w:hAnsi="Open Sans" w:cs="Open Sans"/>
                       <w:color w:val="000000"/>
                     </w:rPr>
-                    <w:t>Oisin</w:t>
+                    <w:t>Ois</w:t>
                   </w:r>
-                  <w:proofErr w:type="spellEnd"/>
                   <w:r>
                     <w:rPr>
-                      <w:rFonts w:ascii="Calibri" w:hAnsi="Calibri" w:cs="Calibri"/>
+                      <w:rFonts w:ascii="Open Sans" w:hAnsi="Open Sans" w:cs="Open Sans"/>
                       <w:color w:val="000000"/>
                     </w:rPr>
-                    <w:t xml:space="preserve"> Ryan</w:t>
+                    <w:t>í</w:t>
+                  </w:r>
+                  <w:r>
+                    <w:rPr>
+                      <w:rFonts w:ascii="Open Sans" w:hAnsi="Open Sans" w:cs="Open Sans"/>
+                      <w:color w:val="000000"/>
+                    </w:rPr>
+                    <w:t>n Ryan</w:t>
                   </w:r>
                 </w:p>
               </w:tc>
               <w:tc>
                 <w:tcPr>
-                  <w:tcW w:w="1316" w:type="dxa"/>
+                  <w:tcW w:w="802" w:type="dxa"/>
                   <w:tcBorders>
                     <w:top w:val="nil"/>
                     <w:left w:val="nil"/>
@@ -3274,13 +3881,13 @@
                 <w:p>
                   <w:pPr>
                     <w:rPr>
-                      <w:rFonts w:ascii="Calibri" w:hAnsi="Calibri" w:cs="Calibri"/>
+                      <w:rFonts w:ascii="Open Sans" w:hAnsi="Open Sans" w:cs="Open Sans"/>
                       <w:color w:val="000000"/>
                     </w:rPr>
                   </w:pPr>
                   <w:r>
                     <w:rPr>
-                      <w:rFonts w:ascii="Calibri" w:hAnsi="Calibri" w:cs="Calibri"/>
+                      <w:rFonts w:ascii="Open Sans" w:hAnsi="Open Sans" w:cs="Open Sans"/>
                       <w:color w:val="000000"/>
                     </w:rPr>
                     <w:t>60h</w:t>
@@ -3305,13 +3912,13 @@
                   <w:pPr>
                     <w:jc w:val="right"/>
                     <w:rPr>
-                      <w:rFonts w:ascii="Calibri" w:hAnsi="Calibri" w:cs="Calibri"/>
+                      <w:rFonts w:ascii="Open Sans" w:hAnsi="Open Sans" w:cs="Open Sans"/>
                       <w:color w:val="000000"/>
                     </w:rPr>
                   </w:pPr>
                   <w:r>
                     <w:rPr>
-                      <w:rFonts w:ascii="Calibri" w:hAnsi="Calibri" w:cs="Calibri"/>
+                      <w:rFonts w:ascii="Open Sans" w:hAnsi="Open Sans" w:cs="Open Sans"/>
                       <w:color w:val="000000"/>
                     </w:rPr>
                     <w:t>2940</w:t>
@@ -3325,7 +3932,7 @@
               </w:trPr>
               <w:tc>
                 <w:tcPr>
-                  <w:tcW w:w="1677" w:type="dxa"/>
+                  <w:tcW w:w="2191" w:type="dxa"/>
                   <w:tcBorders>
                     <w:top w:val="nil"/>
                     <w:left w:val="nil"/>
@@ -3340,13 +3947,13 @@
                 <w:p>
                   <w:pPr>
                     <w:rPr>
-                      <w:rFonts w:ascii="Calibri" w:hAnsi="Calibri" w:cs="Calibri"/>
+                      <w:rFonts w:ascii="Open Sans" w:hAnsi="Open Sans" w:cs="Open Sans"/>
                       <w:color w:val="000000"/>
                     </w:rPr>
                   </w:pPr>
                   <w:r>
                     <w:rPr>
-                      <w:rFonts w:ascii="Calibri" w:hAnsi="Calibri" w:cs="Calibri"/>
+                      <w:rFonts w:ascii="Open Sans" w:hAnsi="Open Sans" w:cs="Open Sans"/>
                       <w:color w:val="000000"/>
                     </w:rPr>
                     <w:t>Student assistant</w:t>
@@ -3355,7 +3962,7 @@
               </w:tc>
               <w:tc>
                 <w:tcPr>
-                  <w:tcW w:w="1316" w:type="dxa"/>
+                  <w:tcW w:w="802" w:type="dxa"/>
                   <w:tcBorders>
                     <w:top w:val="nil"/>
                     <w:left w:val="nil"/>
@@ -3370,13 +3977,13 @@
                 <w:p>
                   <w:pPr>
                     <w:rPr>
-                      <w:rFonts w:ascii="Calibri" w:hAnsi="Calibri" w:cs="Calibri"/>
+                      <w:rFonts w:ascii="Open Sans" w:hAnsi="Open Sans" w:cs="Open Sans"/>
                       <w:color w:val="000000"/>
                     </w:rPr>
                   </w:pPr>
                   <w:r>
                     <w:rPr>
-                      <w:rFonts w:ascii="Calibri" w:hAnsi="Calibri" w:cs="Calibri"/>
+                      <w:rFonts w:ascii="Open Sans" w:hAnsi="Open Sans" w:cs="Open Sans"/>
                       <w:color w:val="000000"/>
                     </w:rPr>
                     <w:t>200h</w:t>
@@ -3401,13 +4008,13 @@
                   <w:pPr>
                     <w:jc w:val="right"/>
                     <w:rPr>
-                      <w:rFonts w:ascii="Calibri" w:hAnsi="Calibri" w:cs="Calibri"/>
+                      <w:rFonts w:ascii="Open Sans" w:hAnsi="Open Sans" w:cs="Open Sans"/>
                       <w:color w:val="000000"/>
                     </w:rPr>
                   </w:pPr>
                   <w:r>
                     <w:rPr>
-                      <w:rFonts w:ascii="Calibri" w:hAnsi="Calibri" w:cs="Calibri"/>
+                      <w:rFonts w:ascii="Open Sans" w:hAnsi="Open Sans" w:cs="Open Sans"/>
                       <w:color w:val="000000"/>
                     </w:rPr>
                     <w:t>5400</w:t>
@@ -3421,7 +4028,7 @@
               </w:trPr>
               <w:tc>
                 <w:tcPr>
-                  <w:tcW w:w="1677" w:type="dxa"/>
+                  <w:tcW w:w="2191" w:type="dxa"/>
                   <w:tcBorders>
                     <w:top w:val="nil"/>
                     <w:left w:val="nil"/>
@@ -3436,13 +4043,13 @@
                 <w:p>
                   <w:pPr>
                     <w:rPr>
-                      <w:rFonts w:ascii="Calibri" w:hAnsi="Calibri" w:cs="Calibri"/>
+                      <w:rFonts w:ascii="Open Sans" w:hAnsi="Open Sans" w:cs="Open Sans"/>
                       <w:color w:val="000000"/>
                     </w:rPr>
                   </w:pPr>
                   <w:r>
                     <w:rPr>
-                      <w:rFonts w:ascii="Calibri" w:hAnsi="Calibri" w:cs="Calibri"/>
+                      <w:rFonts w:ascii="Open Sans" w:hAnsi="Open Sans" w:cs="Open Sans"/>
                       <w:color w:val="000000"/>
                     </w:rPr>
                     <w:t>Total</w:t>
@@ -3451,7 +4058,7 @@
               </w:tc>
               <w:tc>
                 <w:tcPr>
-                  <w:tcW w:w="1316" w:type="dxa"/>
+                  <w:tcW w:w="802" w:type="dxa"/>
                   <w:tcBorders>
                     <w:top w:val="nil"/>
                     <w:left w:val="nil"/>
@@ -3466,13 +4073,13 @@
                 <w:p>
                   <w:pPr>
                     <w:rPr>
-                      <w:rFonts w:ascii="Calibri" w:hAnsi="Calibri" w:cs="Calibri"/>
+                      <w:rFonts w:ascii="Open Sans" w:hAnsi="Open Sans" w:cs="Open Sans"/>
                       <w:color w:val="000000"/>
                     </w:rPr>
                   </w:pPr>
                   <w:r>
                     <w:rPr>
-                      <w:rFonts w:ascii="Calibri" w:hAnsi="Calibri" w:cs="Calibri"/>
+                      <w:rFonts w:ascii="Open Sans" w:hAnsi="Open Sans" w:cs="Open Sans"/>
                       <w:color w:val="000000"/>
                     </w:rPr>
                     <w:t>380h</w:t>
@@ -3497,13 +4104,13 @@
                   <w:pPr>
                     <w:jc w:val="right"/>
                     <w:rPr>
-                      <w:rFonts w:ascii="Calibri" w:hAnsi="Calibri" w:cs="Calibri"/>
+                      <w:rFonts w:ascii="Open Sans" w:hAnsi="Open Sans" w:cs="Open Sans"/>
                       <w:color w:val="000000"/>
                     </w:rPr>
                   </w:pPr>
                   <w:r>
                     <w:rPr>
-                      <w:rFonts w:ascii="Calibri" w:hAnsi="Calibri" w:cs="Calibri"/>
+                      <w:rFonts w:ascii="Open Sans" w:hAnsi="Open Sans" w:cs="Open Sans"/>
                       <w:color w:val="000000"/>
                     </w:rPr>
                     <w:t>15000</w:t>
@@ -3518,6 +4125,188 @@
               <w:rPr>
                 <w:rFonts w:ascii="Open Sans" w:eastAsia="Times New Roman" w:hAnsi="Open Sans" w:cs="Open Sans"/>
                 <w:szCs w:val="20"/>
+              </w:rPr>
+            </w:pPr>
+          </w:p>
+          <w:p>
+            <w:pPr>
+              <w:spacing w:line="360" w:lineRule="auto"/>
+              <w:rPr>
+                <w:rFonts w:ascii="Open Sans" w:eastAsia="Times New Roman" w:hAnsi="Open Sans" w:cs="Open Sans"/>
+                <w:szCs w:val="20"/>
+              </w:rPr>
+            </w:pPr>
+            <w:r>
+              <w:rPr>
+                <w:rFonts w:ascii="Open Sans" w:eastAsia="Times New Roman" w:hAnsi="Open Sans" w:cs="Open Sans"/>
+                <w:szCs w:val="20"/>
+              </w:rPr>
+              <w:t>A chatGPT plus subscription will be provided by Gerko Vink.</w:t>
+            </w:r>
+          </w:p>
+        </w:tc>
+      </w:tr>
+      <w:tr>
+        <w:trPr>
+          <w:trHeight w:val="716"/>
+        </w:trPr>
+        <w:tc>
+          <w:tcPr>
+            <w:tcW w:w="3403" w:type="dxa"/>
+            <w:shd w:val="clear" w:color="auto" w:fill="auto"/>
+          </w:tcPr>
+          <w:p>
+            <w:pPr>
+              <w:rPr>
+                <w:rFonts w:ascii="Open Sans" w:hAnsi="Open Sans" w:cs="Open Sans"/>
+                <w:b/>
+                <w:bCs/>
+                <w:szCs w:val="20"/>
+                <w:lang w:val="en-GB"/>
+              </w:rPr>
+            </w:pPr>
+            <w:r>
+              <w:rPr>
+                <w:rFonts w:ascii="Open Sans" w:hAnsi="Open Sans" w:cs="Open Sans"/>
+                <w:b/>
+                <w:bCs/>
+                <w:szCs w:val="20"/>
+                <w:lang w:val="en-GB"/>
+              </w:rPr>
+              <w:t>ERP hours</w:t>
+            </w:r>
+          </w:p>
+          <w:p>
+            <w:pPr>
+              <w:rPr>
+                <w:rFonts w:ascii="Open Sans" w:hAnsi="Open Sans" w:cs="Open Sans"/>
+                <w:szCs w:val="20"/>
+                <w:lang w:val="en-GB"/>
+              </w:rPr>
+            </w:pPr>
+            <w:r>
+              <w:rPr>
+                <w:rFonts w:ascii="Open Sans" w:hAnsi="Open Sans" w:cs="Open Sans"/>
+                <w:bCs/>
+                <w:i/>
+                <w:iCs/>
+                <w:szCs w:val="20"/>
+                <w:lang w:val="en-GB"/>
+              </w:rPr>
+              <w:t xml:space="preserve">1. Please indicate the number of hours for the </w:t>
+            </w:r>
+            <w:r>
+              <w:rPr>
+                <w:rFonts w:ascii="Open Sans" w:hAnsi="Open Sans" w:cs="Open Sans"/>
+                <w:i/>
+                <w:iCs/>
+                <w:szCs w:val="20"/>
+                <w:lang w:val="en-GB"/>
+              </w:rPr>
+              <w:t>firs</w:t>
+            </w:r>
+            <w:r>
+              <w:rPr>
+                <w:rFonts w:ascii="Open Sans" w:hAnsi="Open Sans" w:cs="Open Sans"/>
+                <w:bCs/>
+                <w:i/>
+                <w:iCs/>
+                <w:szCs w:val="20"/>
+                <w:lang w:val="en-GB"/>
+              </w:rPr>
+              <w:t>t year (for the second/ third year please submit a new application using this form)</w:t>
+            </w:r>
+          </w:p>
+          <w:p>
+            <w:pPr>
+              <w:rPr>
+                <w:lang w:val="en-GB"/>
+              </w:rPr>
+            </w:pPr>
+            <w:r>
+              <w:rPr>
+                <w:rFonts w:ascii="Open Sans" w:hAnsi="Open Sans" w:cs="Open Sans"/>
+                <w:szCs w:val="20"/>
+                <w:lang w:val="en-GB"/>
+              </w:rPr>
+              <w:t xml:space="preserve">2. </w:t>
+            </w:r>
+            <w:r>
+              <w:rPr>
+                <w:rFonts w:ascii="Open Sans" w:hAnsi="Open Sans" w:cs="Open Sans"/>
+                <w:i/>
+                <w:iCs/>
+                <w:szCs w:val="20"/>
+                <w:lang w:val="en-GB"/>
+              </w:rPr>
+              <w:t>Hours from the Educational Resources Pool, are hours that are requested to have an educational advisor think along in the project.</w:t>
+            </w:r>
+          </w:p>
+        </w:tc>
+        <w:tc>
+          <w:tcPr>
+            <w:tcW w:w="6946" w:type="dxa"/>
+            <w:shd w:val="clear" w:color="auto" w:fill="auto"/>
+          </w:tcPr>
+          <w:p>
+            <w:pPr>
+              <w:rPr>
+                <w:rFonts w:ascii="Open Sans" w:hAnsi="Open Sans" w:cs="Open Sans"/>
+                <w:szCs w:val="20"/>
+                <w:lang w:val="en-GB"/>
+              </w:rPr>
+            </w:pPr>
+            <w:r>
+              <w:rPr>
+                <w:rFonts w:ascii="Open Sans" w:hAnsi="Open Sans" w:cs="Open Sans"/>
+                <w:szCs w:val="20"/>
+                <w:lang w:val="en-GB"/>
+              </w:rPr>
+              <w:t>Yes</w:t>
+            </w:r>
+            <w:r>
+              <w:rPr>
+                <w:rFonts w:ascii="Open Sans" w:hAnsi="Open Sans" w:cs="Open Sans"/>
+                <w:szCs w:val="20"/>
+                <w:lang w:val="en-GB"/>
+              </w:rPr>
+              <w:t xml:space="preserve">; </w:t>
+            </w:r>
+          </w:p>
+          <w:p>
+            <w:pPr>
+              <w:rPr>
+                <w:rFonts w:ascii="Open Sans" w:hAnsi="Open Sans" w:cs="Open Sans"/>
+                <w:szCs w:val="20"/>
+                <w:lang w:val="en-GB"/>
+              </w:rPr>
+            </w:pPr>
+          </w:p>
+          <w:p>
+            <w:pPr>
+              <w:rPr>
+                <w:rFonts w:ascii="Open Sans" w:hAnsi="Open Sans" w:cs="Open Sans"/>
+                <w:szCs w:val="20"/>
+                <w:lang w:val="en-GB"/>
+              </w:rPr>
+            </w:pPr>
+            <w:r>
+              <w:rPr>
+                <w:rFonts w:ascii="Open Sans" w:hAnsi="Open Sans" w:cs="Open Sans"/>
+                <w:szCs w:val="20"/>
+                <w:lang w:val="en-GB"/>
+              </w:rPr>
+              <w:t>80 hours</w:t>
+            </w:r>
+          </w:p>
+          <w:p>
+            <w:pPr>
+              <w:spacing w:line="360" w:lineRule="auto"/>
+              <w:rPr>
+                <w:rFonts w:ascii="Open Sans" w:hAnsi="Open Sans" w:cs="Open Sans"/>
+                <w:i/>
+                <w:szCs w:val="20"/>
+                <w:lang w:val="en-GB"/>
               </w:rPr>
             </w:pPr>
           </w:p>
@@ -3537,7 +4326,6 @@
               <w:rPr>
                 <w:rFonts w:ascii="Open Sans" w:hAnsi="Open Sans" w:cs="Open Sans"/>
                 <w:b/>
-                <w:bCs/>
                 <w:szCs w:val="20"/>
                 <w:lang w:val="en-GB"/>
               </w:rPr>
@@ -3546,191 +4334,16 @@
               <w:rPr>
                 <w:rFonts w:ascii="Open Sans" w:hAnsi="Open Sans" w:cs="Open Sans"/>
                 <w:b/>
-                <w:bCs/>
                 <w:szCs w:val="20"/>
                 <w:lang w:val="en-GB"/>
               </w:rPr>
-              <w:t>ERP hours</w:t>
+              <w:t>Expertise related to the ERP hours</w:t>
             </w:r>
           </w:p>
           <w:p>
             <w:pPr>
               <w:rPr>
                 <w:rFonts w:ascii="Open Sans" w:hAnsi="Open Sans" w:cs="Open Sans"/>
-                <w:szCs w:val="20"/>
-                <w:lang w:val="en-GB"/>
-              </w:rPr>
-            </w:pPr>
-            <w:r>
-              <w:rPr>
-                <w:rFonts w:ascii="Open Sans" w:hAnsi="Open Sans" w:cs="Open Sans"/>
-                <w:bCs/>
-                <w:i/>
-                <w:iCs/>
-                <w:szCs w:val="20"/>
-                <w:lang w:val="en-GB"/>
-              </w:rPr>
-              <w:t xml:space="preserve">1. Please indicate the number of hours for the </w:t>
-            </w:r>
-            <w:r>
-              <w:rPr>
-                <w:rFonts w:ascii="Open Sans" w:hAnsi="Open Sans" w:cs="Open Sans"/>
-                <w:i/>
-                <w:iCs/>
-                <w:szCs w:val="20"/>
-                <w:lang w:val="en-GB"/>
-              </w:rPr>
-              <w:t>firs</w:t>
-            </w:r>
-            <w:r>
-              <w:rPr>
-                <w:rFonts w:ascii="Open Sans" w:hAnsi="Open Sans" w:cs="Open Sans"/>
-                <w:bCs/>
-                <w:i/>
-                <w:iCs/>
-                <w:szCs w:val="20"/>
-                <w:lang w:val="en-GB"/>
-              </w:rPr>
-              <w:t>t year (for the second/ third year please submit a new application using this form)</w:t>
-            </w:r>
-          </w:p>
-          <w:p>
-            <w:pPr>
-              <w:rPr>
-                <w:lang w:val="en-GB"/>
-              </w:rPr>
-            </w:pPr>
-            <w:r>
-              <w:rPr>
-                <w:rFonts w:ascii="Open Sans" w:hAnsi="Open Sans" w:cs="Open Sans"/>
-                <w:szCs w:val="20"/>
-                <w:lang w:val="en-GB"/>
-              </w:rPr>
-              <w:t xml:space="preserve">2. </w:t>
-            </w:r>
-            <w:r>
-              <w:rPr>
-                <w:rFonts w:ascii="Open Sans" w:hAnsi="Open Sans" w:cs="Open Sans"/>
-                <w:i/>
-                <w:iCs/>
-                <w:szCs w:val="20"/>
-                <w:lang w:val="en-GB"/>
-              </w:rPr>
-              <w:t>Hours from the Educational Resources Pool, are hours that are requested to have an educational advisor think along in the project.</w:t>
-            </w:r>
-          </w:p>
-        </w:tc>
-        <w:tc>
-          <w:tcPr>
-            <w:tcW w:w="6946" w:type="dxa"/>
-            <w:shd w:val="clear" w:color="auto" w:fill="auto"/>
-          </w:tcPr>
-          <w:p>
-            <w:pPr>
-              <w:rPr>
-                <w:rFonts w:ascii="Open Sans" w:hAnsi="Open Sans" w:cs="Open Sans"/>
-                <w:szCs w:val="20"/>
-                <w:lang w:val="en-GB"/>
-              </w:rPr>
-            </w:pPr>
-            <w:proofErr w:type="gramStart"/>
-            <w:r>
-              <w:rPr>
-                <w:rFonts w:ascii="Open Sans" w:hAnsi="Open Sans" w:cs="Open Sans"/>
-                <w:szCs w:val="20"/>
-                <w:lang w:val="en-GB"/>
-              </w:rPr>
-              <w:t>Yes</w:t>
-            </w:r>
-            <w:r>
-              <w:rPr>
-                <w:rFonts w:ascii="Open Sans" w:hAnsi="Open Sans" w:cs="Open Sans"/>
-                <w:szCs w:val="20"/>
-                <w:lang w:val="en-GB"/>
-              </w:rPr>
-              <w:t>;</w:t>
-            </w:r>
-            <w:proofErr w:type="gramEnd"/>
-            <w:r>
-              <w:rPr>
-                <w:rFonts w:ascii="Open Sans" w:hAnsi="Open Sans" w:cs="Open Sans"/>
-                <w:szCs w:val="20"/>
-                <w:lang w:val="en-GB"/>
-              </w:rPr>
-              <w:t xml:space="preserve"> </w:t>
-            </w:r>
-          </w:p>
-          <w:p>
-            <w:pPr>
-              <w:rPr>
-                <w:rFonts w:ascii="Open Sans" w:hAnsi="Open Sans" w:cs="Open Sans"/>
-                <w:szCs w:val="20"/>
-                <w:lang w:val="en-GB"/>
-              </w:rPr>
-            </w:pPr>
-          </w:p>
-          <w:p>
-            <w:pPr>
-              <w:rPr>
-                <w:rFonts w:ascii="Open Sans" w:hAnsi="Open Sans" w:cs="Open Sans"/>
-                <w:szCs w:val="20"/>
-                <w:lang w:val="en-GB"/>
-              </w:rPr>
-            </w:pPr>
-            <w:r>
-              <w:rPr>
-                <w:rFonts w:ascii="Open Sans" w:hAnsi="Open Sans" w:cs="Open Sans"/>
-                <w:szCs w:val="20"/>
-                <w:lang w:val="en-GB"/>
-              </w:rPr>
-              <w:t>80 hours</w:t>
-            </w:r>
-          </w:p>
-          <w:p>
-            <w:pPr>
-              <w:spacing w:line="360" w:lineRule="auto"/>
-              <w:rPr>
-                <w:rFonts w:ascii="Open Sans" w:hAnsi="Open Sans" w:cs="Open Sans"/>
-                <w:i/>
-                <w:szCs w:val="20"/>
-                <w:lang w:val="en-GB"/>
-              </w:rPr>
-            </w:pPr>
-          </w:p>
-        </w:tc>
-      </w:tr>
-      <w:tr>
-        <w:trPr>
-          <w:trHeight w:val="716"/>
-        </w:trPr>
-        <w:tc>
-          <w:tcPr>
-            <w:tcW w:w="3403" w:type="dxa"/>
-            <w:shd w:val="clear" w:color="auto" w:fill="auto"/>
-          </w:tcPr>
-          <w:p>
-            <w:pPr>
-              <w:rPr>
-                <w:rFonts w:ascii="Open Sans" w:hAnsi="Open Sans" w:cs="Open Sans"/>
-                <w:b/>
-                <w:szCs w:val="20"/>
-                <w:lang w:val="en-GB"/>
-              </w:rPr>
-            </w:pPr>
-            <w:r>
-              <w:rPr>
-                <w:rFonts w:ascii="Open Sans" w:hAnsi="Open Sans" w:cs="Open Sans"/>
-                <w:b/>
-                <w:szCs w:val="20"/>
-                <w:lang w:val="en-GB"/>
-              </w:rPr>
-              <w:t>Expertise related to the ERP hours</w:t>
-            </w:r>
-          </w:p>
-          <w:p>
-            <w:pPr>
-              <w:rPr>
-                <w:rFonts w:ascii="Open Sans" w:hAnsi="Open Sans" w:cs="Open Sans"/>
                 <w:bCs/>
                 <w:i/>
                 <w:iCs/>
@@ -3758,7 +4371,7 @@
               </w:rPr>
               <w:t xml:space="preserve"> </w:t>
             </w:r>
-            <w:hyperlink r:id="rId10" w:history="1">
+            <w:hyperlink r:id="rId11" w:history="1">
               <w:r>
                 <w:rPr>
                   <w:rStyle w:val="Hyperlink"/>
@@ -3807,6 +4420,15 @@
               </w:rPr>
               <w:t xml:space="preserve">The ERP-related aim of our proposal is to design an educational workshop and/or SPOC module that incites critical thinking about AI-assisted education and focuses on learning gains and provides guidelines and proof of AI-unassisted testing means. </w:t>
             </w:r>
+            <w:r>
+              <w:rPr>
+                <w:rFonts w:ascii="Open Sans" w:hAnsi="Open Sans" w:cs="Open Sans"/>
+                <w:i/>
+                <w:szCs w:val="20"/>
+                <w:lang w:val="en-GB"/>
+              </w:rPr>
+              <w:t xml:space="preserve">Someone with experience or affinity with AI-assisted or digital learning would be preferable. This has been discussed with Carolijn Ouwehand and – when funded -  she will match us with a proper candidate from OA&amp;T. </w:t>
+            </w:r>
           </w:p>
         </w:tc>
       </w:tr>
@@ -3831,7 +4453,7 @@
     </w:p>
     <w:p/>
     <w:sectPr>
-      <w:footerReference w:type="default" r:id="rId11"/>
+      <w:footerReference w:type="default" r:id="rId12"/>
       <w:pgSz w:w="11907" w:h="16840" w:code="9"/>
       <w:pgMar w:top="1440" w:right="987" w:bottom="1440" w:left="1797" w:header="709" w:footer="709" w:gutter="0"/>
       <w:cols w:space="708"/>
@@ -3910,12 +4532,740 @@
       </w:r>
     </w:p>
   </w:footnote>
+  <w:footnote w:id="1">
+    <w:p>
+      <w:pPr>
+        <w:pStyle w:val="FootnoteText"/>
+        <w:rPr>
+          <w:rFonts w:ascii="Open Sans" w:hAnsi="Open Sans" w:cs="Open Sans"/>
+          <w:sz w:val="16"/>
+          <w:szCs w:val="16"/>
+        </w:rPr>
+      </w:pPr>
+      <w:r>
+        <w:rPr>
+          <w:rStyle w:val="FootnoteReference"/>
+        </w:rPr>
+        <w:footnoteRef/>
+      </w:r>
+      <w:r>
+        <w:t xml:space="preserve"> </w:t>
+      </w:r>
+      <w:hyperlink r:id="rId1" w:history="1">
+        <w:r>
+          <w:rPr>
+            <w:rStyle w:val="Hyperlink"/>
+            <w:rFonts w:ascii="Open Sans" w:hAnsi="Open Sans" w:cs="Open Sans"/>
+            <w:sz w:val="16"/>
+            <w:szCs w:val="16"/>
+          </w:rPr>
+          <w:t>https://dub.uu.nl/nl/achtergrond/universiteit-scherpt-plagiaatregels-aan-om-chatgpt</w:t>
+        </w:r>
+      </w:hyperlink>
+      <w:r>
+        <w:rPr>
+          <w:rFonts w:ascii="Open Sans" w:hAnsi="Open Sans" w:cs="Open Sans"/>
+          <w:sz w:val="16"/>
+          <w:szCs w:val="16"/>
+        </w:rPr>
+        <w:t xml:space="preserve"> </w:t>
+      </w:r>
+    </w:p>
+  </w:footnote>
+  <w:footnote w:id="2">
+    <w:p>
+      <w:pPr>
+        <w:pStyle w:val="FootnoteText"/>
+        <w:rPr>
+          <w:rFonts w:ascii="Open Sans" w:hAnsi="Open Sans" w:cs="Open Sans"/>
+          <w:sz w:val="16"/>
+          <w:szCs w:val="16"/>
+        </w:rPr>
+      </w:pPr>
+      <w:r>
+        <w:rPr>
+          <w:rStyle w:val="FootnoteReference"/>
+          <w:rFonts w:ascii="Open Sans" w:hAnsi="Open Sans" w:cs="Open Sans"/>
+          <w:sz w:val="16"/>
+          <w:szCs w:val="16"/>
+        </w:rPr>
+        <w:footnoteRef/>
+      </w:r>
+      <w:r>
+        <w:rPr>
+          <w:rFonts w:ascii="Open Sans" w:hAnsi="Open Sans" w:cs="Open Sans"/>
+          <w:sz w:val="16"/>
+          <w:szCs w:val="16"/>
+        </w:rPr>
+        <w:t xml:space="preserve"> </w:t>
+      </w:r>
+      <w:hyperlink r:id="rId2" w:history="1">
+        <w:r>
+          <w:rPr>
+            <w:rStyle w:val="Hyperlink"/>
+            <w:rFonts w:ascii="Open Sans" w:hAnsi="Open Sans" w:cs="Open Sans"/>
+            <w:sz w:val="16"/>
+            <w:szCs w:val="16"/>
+          </w:rPr>
+          <w:t>https://openai.com/blog/chatgpt/</w:t>
+        </w:r>
+      </w:hyperlink>
+      <w:r>
+        <w:rPr>
+          <w:rFonts w:ascii="Open Sans" w:hAnsi="Open Sans" w:cs="Open Sans"/>
+          <w:sz w:val="16"/>
+          <w:szCs w:val="16"/>
+        </w:rPr>
+        <w:t xml:space="preserve"> </w:t>
+      </w:r>
+    </w:p>
+  </w:footnote>
+  <w:footnote w:id="3">
+    <w:p>
+      <w:pPr>
+        <w:pStyle w:val="FootnoteText"/>
+        <w:rPr>
+          <w:rFonts w:ascii="Open Sans" w:hAnsi="Open Sans" w:cs="Open Sans"/>
+          <w:sz w:val="16"/>
+          <w:szCs w:val="16"/>
+        </w:rPr>
+      </w:pPr>
+      <w:r>
+        <w:rPr>
+          <w:rStyle w:val="FootnoteReference"/>
+          <w:rFonts w:ascii="Open Sans" w:hAnsi="Open Sans" w:cs="Open Sans"/>
+          <w:sz w:val="16"/>
+          <w:szCs w:val="16"/>
+        </w:rPr>
+        <w:footnoteRef/>
+      </w:r>
+      <w:r>
+        <w:rPr>
+          <w:rFonts w:ascii="Open Sans" w:hAnsi="Open Sans" w:cs="Open Sans"/>
+          <w:sz w:val="16"/>
+          <w:szCs w:val="16"/>
+        </w:rPr>
+        <w:t xml:space="preserve"> </w:t>
+      </w:r>
+      <w:hyperlink r:id="rId3" w:history="1">
+        <w:r>
+          <w:rPr>
+            <w:rStyle w:val="Hyperlink"/>
+            <w:rFonts w:ascii="Open Sans" w:hAnsi="Open Sans" w:cs="Open Sans"/>
+            <w:sz w:val="16"/>
+            <w:szCs w:val="16"/>
+          </w:rPr>
+          <w:t>https://www.perplexity.ai</w:t>
+        </w:r>
+      </w:hyperlink>
+      <w:r>
+        <w:rPr>
+          <w:rFonts w:ascii="Open Sans" w:hAnsi="Open Sans" w:cs="Open Sans"/>
+          <w:sz w:val="16"/>
+          <w:szCs w:val="16"/>
+        </w:rPr>
+        <w:t xml:space="preserve"> </w:t>
+      </w:r>
+    </w:p>
+  </w:footnote>
+  <w:footnote w:id="4">
+    <w:p>
+      <w:pPr>
+        <w:pStyle w:val="FootnoteText"/>
+      </w:pPr>
+      <w:r>
+        <w:rPr>
+          <w:rStyle w:val="FootnoteReference"/>
+          <w:rFonts w:ascii="Open Sans" w:hAnsi="Open Sans" w:cs="Open Sans"/>
+          <w:sz w:val="16"/>
+          <w:szCs w:val="16"/>
+        </w:rPr>
+        <w:footnoteRef/>
+      </w:r>
+      <w:r>
+        <w:rPr>
+          <w:rFonts w:ascii="Open Sans" w:hAnsi="Open Sans" w:cs="Open Sans"/>
+          <w:sz w:val="16"/>
+          <w:szCs w:val="16"/>
+        </w:rPr>
+        <w:t xml:space="preserve"> </w:t>
+      </w:r>
+      <w:hyperlink r:id="rId4" w:history="1">
+        <w:r>
+          <w:rPr>
+            <w:rStyle w:val="Hyperlink"/>
+            <w:rFonts w:ascii="Open Sans" w:hAnsi="Open Sans" w:cs="Open Sans"/>
+            <w:sz w:val="16"/>
+            <w:szCs w:val="16"/>
+            <w:highlight w:val="lightGray"/>
+          </w:rPr>
+          <w:t>https://www.nbcnews.com/tech/tech-news/chatgpt-passes-mba-exam-wharton-professor-rcna67036</w:t>
+        </w:r>
+      </w:hyperlink>
+      <w:r>
+        <w:t xml:space="preserve"> </w:t>
+      </w:r>
+    </w:p>
+  </w:footnote>
+  <w:footnote w:id="5">
+    <w:p>
+      <w:pPr>
+        <w:pStyle w:val="FootnoteText"/>
+        <w:rPr>
+          <w:rFonts w:ascii="Open Sans" w:hAnsi="Open Sans" w:cs="Open Sans"/>
+          <w:color w:val="333333"/>
+          <w:sz w:val="16"/>
+          <w:szCs w:val="16"/>
+          <w:highlight w:val="lightGray"/>
+          <w:shd w:val="clear" w:color="auto" w:fill="FCFCFC"/>
+        </w:rPr>
+      </w:pPr>
+      <w:r>
+        <w:rPr>
+          <w:rStyle w:val="FootnoteReference"/>
+          <w:highlight w:val="lightGray"/>
+        </w:rPr>
+        <w:footnoteRef/>
+      </w:r>
+      <w:r>
+        <w:rPr>
+          <w:highlight w:val="lightGray"/>
+        </w:rPr>
+        <w:t xml:space="preserve"> </w:t>
+      </w:r>
+      <w:r>
+        <w:rPr>
+          <w:rFonts w:ascii="Open Sans" w:hAnsi="Open Sans" w:cs="Open Sans"/>
+          <w:color w:val="333333"/>
+          <w:sz w:val="16"/>
+          <w:szCs w:val="16"/>
+          <w:highlight w:val="lightGray"/>
+          <w:shd w:val="clear" w:color="auto" w:fill="FCFCFC"/>
+        </w:rPr>
+        <w:t>Cheng, CT., Chen, CC., Fu, CY.</w:t>
+      </w:r>
+      <w:r>
+        <w:rPr>
+          <w:rStyle w:val="apple-converted-space"/>
+          <w:rFonts w:ascii="Open Sans" w:hAnsi="Open Sans" w:cs="Open Sans"/>
+          <w:color w:val="333333"/>
+          <w:sz w:val="16"/>
+          <w:szCs w:val="16"/>
+          <w:highlight w:val="lightGray"/>
+          <w:shd w:val="clear" w:color="auto" w:fill="FCFCFC"/>
+        </w:rPr>
+        <w:t> </w:t>
+      </w:r>
+      <w:r>
+        <w:rPr>
+          <w:rFonts w:ascii="Open Sans" w:hAnsi="Open Sans" w:cs="Open Sans"/>
+          <w:i/>
+          <w:iCs/>
+          <w:color w:val="333333"/>
+          <w:sz w:val="16"/>
+          <w:szCs w:val="16"/>
+          <w:highlight w:val="lightGray"/>
+        </w:rPr>
+        <w:t>et al.</w:t>
+      </w:r>
+      <w:r>
+        <w:rPr>
+          <w:rStyle w:val="apple-converted-space"/>
+          <w:rFonts w:ascii="Open Sans" w:hAnsi="Open Sans" w:cs="Open Sans"/>
+          <w:color w:val="333333"/>
+          <w:sz w:val="16"/>
+          <w:szCs w:val="16"/>
+          <w:highlight w:val="lightGray"/>
+          <w:shd w:val="clear" w:color="auto" w:fill="FCFCFC"/>
+        </w:rPr>
+        <w:t> </w:t>
+      </w:r>
+      <w:r>
+        <w:rPr>
+          <w:rFonts w:ascii="Open Sans" w:hAnsi="Open Sans" w:cs="Open Sans"/>
+          <w:color w:val="333333"/>
+          <w:sz w:val="16"/>
+          <w:szCs w:val="16"/>
+          <w:highlight w:val="lightGray"/>
+          <w:shd w:val="clear" w:color="auto" w:fill="FCFCFC"/>
+        </w:rPr>
+        <w:t>Artificial intelligence-based education assists medical students’ interpretation of hip fracture.</w:t>
+      </w:r>
+      <w:r>
+        <w:rPr>
+          <w:rStyle w:val="apple-converted-space"/>
+          <w:rFonts w:ascii="Open Sans" w:hAnsi="Open Sans" w:cs="Open Sans"/>
+          <w:color w:val="333333"/>
+          <w:sz w:val="16"/>
+          <w:szCs w:val="16"/>
+          <w:highlight w:val="lightGray"/>
+          <w:shd w:val="clear" w:color="auto" w:fill="FCFCFC"/>
+        </w:rPr>
+        <w:t> </w:t>
+      </w:r>
+      <w:r>
+        <w:rPr>
+          <w:rFonts w:ascii="Open Sans" w:hAnsi="Open Sans" w:cs="Open Sans"/>
+          <w:i/>
+          <w:iCs/>
+          <w:color w:val="333333"/>
+          <w:sz w:val="16"/>
+          <w:szCs w:val="16"/>
+          <w:highlight w:val="lightGray"/>
+        </w:rPr>
+        <w:t>Insights Imaging</w:t>
+      </w:r>
+      <w:r>
+        <w:rPr>
+          <w:rStyle w:val="apple-converted-space"/>
+          <w:rFonts w:ascii="Open Sans" w:hAnsi="Open Sans" w:cs="Open Sans"/>
+          <w:color w:val="333333"/>
+          <w:sz w:val="16"/>
+          <w:szCs w:val="16"/>
+          <w:highlight w:val="lightGray"/>
+          <w:shd w:val="clear" w:color="auto" w:fill="FCFCFC"/>
+        </w:rPr>
+        <w:t> </w:t>
+      </w:r>
+      <w:r>
+        <w:rPr>
+          <w:rFonts w:ascii="Open Sans" w:hAnsi="Open Sans" w:cs="Open Sans"/>
+          <w:b/>
+          <w:bCs/>
+          <w:color w:val="333333"/>
+          <w:sz w:val="16"/>
+          <w:szCs w:val="16"/>
+          <w:highlight w:val="lightGray"/>
+        </w:rPr>
+        <w:t>11</w:t>
+      </w:r>
+      <w:r>
+        <w:rPr>
+          <w:rFonts w:ascii="Open Sans" w:hAnsi="Open Sans" w:cs="Open Sans"/>
+          <w:color w:val="333333"/>
+          <w:sz w:val="16"/>
+          <w:szCs w:val="16"/>
+          <w:highlight w:val="lightGray"/>
+          <w:shd w:val="clear" w:color="auto" w:fill="FCFCFC"/>
+        </w:rPr>
+        <w:t xml:space="preserve">, 119 (2020). </w:t>
+      </w:r>
+      <w:hyperlink r:id="rId5" w:history="1">
+        <w:r>
+          <w:rPr>
+            <w:rStyle w:val="Hyperlink"/>
+            <w:rFonts w:ascii="Open Sans" w:hAnsi="Open Sans" w:cs="Open Sans"/>
+            <w:sz w:val="16"/>
+            <w:szCs w:val="16"/>
+            <w:highlight w:val="lightGray"/>
+            <w:shd w:val="clear" w:color="auto" w:fill="FCFCFC"/>
+          </w:rPr>
+          <w:t>https://doi.org/10.1186/s13244-020-00932-0</w:t>
+        </w:r>
+      </w:hyperlink>
+    </w:p>
+  </w:footnote>
+  <w:footnote w:id="6">
+    <w:p>
+      <w:pPr>
+        <w:pStyle w:val="FootnoteText"/>
+        <w:rPr>
+          <w:rFonts w:ascii="Open Sans" w:hAnsi="Open Sans" w:cs="Open Sans"/>
+          <w:sz w:val="16"/>
+          <w:szCs w:val="16"/>
+          <w:highlight w:val="lightGray"/>
+        </w:rPr>
+      </w:pPr>
+      <w:r>
+        <w:rPr>
+          <w:rStyle w:val="FootnoteReference"/>
+          <w:rFonts w:ascii="Open Sans" w:hAnsi="Open Sans" w:cs="Open Sans"/>
+          <w:sz w:val="16"/>
+          <w:szCs w:val="16"/>
+          <w:highlight w:val="lightGray"/>
+        </w:rPr>
+        <w:footnoteRef/>
+      </w:r>
+      <w:r>
+        <w:rPr>
+          <w:rFonts w:ascii="Open Sans" w:hAnsi="Open Sans" w:cs="Open Sans"/>
+          <w:sz w:val="16"/>
+          <w:szCs w:val="16"/>
+          <w:highlight w:val="lightGray"/>
+        </w:rPr>
+        <w:t xml:space="preserve"> </w:t>
+      </w:r>
+      <w:r>
+        <w:rPr>
+          <w:rFonts w:ascii="Open Sans" w:hAnsi="Open Sans" w:cs="Open Sans"/>
+          <w:color w:val="222222"/>
+          <w:sz w:val="16"/>
+          <w:szCs w:val="16"/>
+          <w:highlight w:val="lightGray"/>
+          <w:shd w:val="clear" w:color="auto" w:fill="FFFFFF"/>
+        </w:rPr>
+        <w:t>Lin, Y. S., &amp; Lai, Y. H. (2021). Analysis of ai precision education strategy for small private online courses.</w:t>
+      </w:r>
+      <w:r>
+        <w:rPr>
+          <w:rStyle w:val="apple-converted-space"/>
+          <w:rFonts w:ascii="Open Sans" w:hAnsi="Open Sans" w:cs="Open Sans"/>
+          <w:color w:val="222222"/>
+          <w:sz w:val="16"/>
+          <w:szCs w:val="16"/>
+          <w:highlight w:val="lightGray"/>
+          <w:shd w:val="clear" w:color="auto" w:fill="FFFFFF"/>
+        </w:rPr>
+        <w:t> </w:t>
+      </w:r>
+      <w:r>
+        <w:rPr>
+          <w:rFonts w:ascii="Open Sans" w:hAnsi="Open Sans" w:cs="Open Sans"/>
+          <w:i/>
+          <w:iCs/>
+          <w:color w:val="222222"/>
+          <w:sz w:val="16"/>
+          <w:szCs w:val="16"/>
+          <w:highlight w:val="lightGray"/>
+        </w:rPr>
+        <w:t>Frontiers in Psychology</w:t>
+      </w:r>
+      <w:r>
+        <w:rPr>
+          <w:rFonts w:ascii="Open Sans" w:hAnsi="Open Sans" w:cs="Open Sans"/>
+          <w:color w:val="222222"/>
+          <w:sz w:val="16"/>
+          <w:szCs w:val="16"/>
+          <w:highlight w:val="lightGray"/>
+          <w:shd w:val="clear" w:color="auto" w:fill="FFFFFF"/>
+        </w:rPr>
+        <w:t>,</w:t>
+      </w:r>
+      <w:r>
+        <w:rPr>
+          <w:rStyle w:val="apple-converted-space"/>
+          <w:rFonts w:ascii="Open Sans" w:hAnsi="Open Sans" w:cs="Open Sans"/>
+          <w:color w:val="222222"/>
+          <w:sz w:val="16"/>
+          <w:szCs w:val="16"/>
+          <w:highlight w:val="lightGray"/>
+          <w:shd w:val="clear" w:color="auto" w:fill="FFFFFF"/>
+        </w:rPr>
+        <w:t> </w:t>
+      </w:r>
+      <w:r>
+        <w:rPr>
+          <w:rFonts w:ascii="Open Sans" w:hAnsi="Open Sans" w:cs="Open Sans"/>
+          <w:i/>
+          <w:iCs/>
+          <w:color w:val="222222"/>
+          <w:sz w:val="16"/>
+          <w:szCs w:val="16"/>
+          <w:highlight w:val="lightGray"/>
+        </w:rPr>
+        <w:t>12</w:t>
+      </w:r>
+      <w:r>
+        <w:rPr>
+          <w:rFonts w:ascii="Open Sans" w:hAnsi="Open Sans" w:cs="Open Sans"/>
+          <w:color w:val="222222"/>
+          <w:sz w:val="16"/>
+          <w:szCs w:val="16"/>
+          <w:highlight w:val="lightGray"/>
+          <w:shd w:val="clear" w:color="auto" w:fill="FFFFFF"/>
+        </w:rPr>
+        <w:t xml:space="preserve">, 749629. </w:t>
+      </w:r>
+    </w:p>
+  </w:footnote>
+  <w:footnote w:id="7">
+    <w:p>
+      <w:pPr>
+        <w:pStyle w:val="FootnoteText"/>
+        <w:rPr>
+          <w:rFonts w:ascii="Open Sans" w:hAnsi="Open Sans" w:cs="Open Sans"/>
+          <w:sz w:val="16"/>
+          <w:szCs w:val="16"/>
+          <w:highlight w:val="lightGray"/>
+        </w:rPr>
+      </w:pPr>
+      <w:r>
+        <w:rPr>
+          <w:rStyle w:val="FootnoteReference"/>
+          <w:rFonts w:ascii="Open Sans" w:hAnsi="Open Sans" w:cs="Open Sans"/>
+          <w:sz w:val="16"/>
+          <w:szCs w:val="16"/>
+          <w:highlight w:val="lightGray"/>
+        </w:rPr>
+        <w:footnoteRef/>
+      </w:r>
+      <w:r>
+        <w:rPr>
+          <w:rFonts w:ascii="Open Sans" w:hAnsi="Open Sans" w:cs="Open Sans"/>
+          <w:sz w:val="16"/>
+          <w:szCs w:val="16"/>
+          <w:highlight w:val="lightGray"/>
+        </w:rPr>
+        <w:t xml:space="preserve"> </w:t>
+      </w:r>
+      <w:r>
+        <w:rPr>
+          <w:rFonts w:ascii="Open Sans" w:hAnsi="Open Sans" w:cs="Open Sans"/>
+          <w:color w:val="000000"/>
+          <w:spacing w:val="-5"/>
+          <w:sz w:val="16"/>
+          <w:szCs w:val="16"/>
+          <w:highlight w:val="lightGray"/>
+        </w:rPr>
+        <w:t>Lai, C.-L. (2021). Exploring University Students’Preferences for AI-Assisted Learning Environment: A Drawing Analysis with Activity Theory Framework.</w:t>
+      </w:r>
+      <w:r>
+        <w:rPr>
+          <w:rStyle w:val="apple-converted-space"/>
+          <w:rFonts w:ascii="Open Sans" w:hAnsi="Open Sans" w:cs="Open Sans"/>
+          <w:color w:val="000000"/>
+          <w:spacing w:val="-5"/>
+          <w:sz w:val="16"/>
+          <w:szCs w:val="16"/>
+          <w:highlight w:val="lightGray"/>
+        </w:rPr>
+        <w:t> </w:t>
+      </w:r>
+      <w:r>
+        <w:rPr>
+          <w:rFonts w:ascii="Open Sans" w:hAnsi="Open Sans" w:cs="Open Sans"/>
+          <w:i/>
+          <w:iCs/>
+          <w:color w:val="000000"/>
+          <w:spacing w:val="-5"/>
+          <w:sz w:val="16"/>
+          <w:szCs w:val="16"/>
+          <w:highlight w:val="lightGray"/>
+        </w:rPr>
+        <w:t>Educational Technology &amp; Society</w:t>
+      </w:r>
+      <w:r>
+        <w:rPr>
+          <w:rFonts w:ascii="Open Sans" w:hAnsi="Open Sans" w:cs="Open Sans"/>
+          <w:color w:val="000000"/>
+          <w:spacing w:val="-5"/>
+          <w:sz w:val="16"/>
+          <w:szCs w:val="16"/>
+          <w:highlight w:val="lightGray"/>
+        </w:rPr>
+        <w:t>,</w:t>
+      </w:r>
+      <w:r>
+        <w:rPr>
+          <w:rStyle w:val="apple-converted-space"/>
+          <w:rFonts w:ascii="Open Sans" w:hAnsi="Open Sans" w:cs="Open Sans"/>
+          <w:color w:val="000000"/>
+          <w:spacing w:val="-5"/>
+          <w:sz w:val="16"/>
+          <w:szCs w:val="16"/>
+          <w:highlight w:val="lightGray"/>
+        </w:rPr>
+        <w:t> </w:t>
+      </w:r>
+      <w:r>
+        <w:rPr>
+          <w:rFonts w:ascii="Open Sans" w:hAnsi="Open Sans" w:cs="Open Sans"/>
+          <w:i/>
+          <w:iCs/>
+          <w:color w:val="000000"/>
+          <w:spacing w:val="-5"/>
+          <w:sz w:val="16"/>
+          <w:szCs w:val="16"/>
+          <w:highlight w:val="lightGray"/>
+        </w:rPr>
+        <w:t>24</w:t>
+      </w:r>
+      <w:r>
+        <w:rPr>
+          <w:rFonts w:ascii="Open Sans" w:hAnsi="Open Sans" w:cs="Open Sans"/>
+          <w:color w:val="000000"/>
+          <w:spacing w:val="-5"/>
+          <w:sz w:val="16"/>
+          <w:szCs w:val="16"/>
+          <w:highlight w:val="lightGray"/>
+        </w:rPr>
+        <w:t>(4), 1–15. https://www.jstor.org/stable/48629241</w:t>
+      </w:r>
+    </w:p>
+  </w:footnote>
+  <w:footnote w:id="8">
+    <w:p>
+      <w:pPr>
+        <w:pStyle w:val="FootnoteText"/>
+        <w:rPr>
+          <w:rFonts w:ascii="Open Sans" w:hAnsi="Open Sans" w:cs="Open Sans"/>
+          <w:sz w:val="16"/>
+          <w:szCs w:val="16"/>
+        </w:rPr>
+      </w:pPr>
+      <w:r>
+        <w:rPr>
+          <w:rStyle w:val="FootnoteReference"/>
+          <w:rFonts w:ascii="Open Sans" w:hAnsi="Open Sans" w:cs="Open Sans"/>
+          <w:sz w:val="16"/>
+          <w:szCs w:val="16"/>
+          <w:highlight w:val="lightGray"/>
+        </w:rPr>
+        <w:footnoteRef/>
+      </w:r>
+      <w:r>
+        <w:rPr>
+          <w:rFonts w:ascii="Open Sans" w:hAnsi="Open Sans" w:cs="Open Sans"/>
+          <w:sz w:val="16"/>
+          <w:szCs w:val="16"/>
+          <w:highlight w:val="lightGray"/>
+        </w:rPr>
+        <w:t xml:space="preserve"> </w:t>
+      </w:r>
+      <w:r>
+        <w:rPr>
+          <w:rFonts w:ascii="Open Sans" w:hAnsi="Open Sans" w:cs="Open Sans"/>
+          <w:color w:val="222222"/>
+          <w:sz w:val="16"/>
+          <w:szCs w:val="16"/>
+          <w:highlight w:val="lightGray"/>
+          <w:shd w:val="clear" w:color="auto" w:fill="FFFFFF"/>
+        </w:rPr>
+        <w:t>Aihua, Z. (2021, March). New ecology of AI-assisted language education. In</w:t>
+      </w:r>
+      <w:r>
+        <w:rPr>
+          <w:rStyle w:val="apple-converted-space"/>
+          <w:rFonts w:ascii="Open Sans" w:hAnsi="Open Sans" w:cs="Open Sans"/>
+          <w:color w:val="222222"/>
+          <w:sz w:val="16"/>
+          <w:szCs w:val="16"/>
+          <w:highlight w:val="lightGray"/>
+          <w:shd w:val="clear" w:color="auto" w:fill="FFFFFF"/>
+        </w:rPr>
+        <w:t> </w:t>
+      </w:r>
+      <w:r>
+        <w:rPr>
+          <w:rFonts w:ascii="Open Sans" w:hAnsi="Open Sans" w:cs="Open Sans"/>
+          <w:i/>
+          <w:iCs/>
+          <w:color w:val="222222"/>
+          <w:sz w:val="16"/>
+          <w:szCs w:val="16"/>
+          <w:highlight w:val="lightGray"/>
+        </w:rPr>
+        <w:t>Journal of Physics: Conference Series</w:t>
+      </w:r>
+      <w:r>
+        <w:rPr>
+          <w:rStyle w:val="apple-converted-space"/>
+          <w:rFonts w:ascii="Open Sans" w:hAnsi="Open Sans" w:cs="Open Sans"/>
+          <w:color w:val="222222"/>
+          <w:sz w:val="16"/>
+          <w:szCs w:val="16"/>
+          <w:highlight w:val="lightGray"/>
+          <w:shd w:val="clear" w:color="auto" w:fill="FFFFFF"/>
+        </w:rPr>
+        <w:t> </w:t>
+      </w:r>
+      <w:r>
+        <w:rPr>
+          <w:rFonts w:ascii="Open Sans" w:hAnsi="Open Sans" w:cs="Open Sans"/>
+          <w:color w:val="222222"/>
+          <w:sz w:val="16"/>
+          <w:szCs w:val="16"/>
+          <w:highlight w:val="lightGray"/>
+          <w:shd w:val="clear" w:color="auto" w:fill="FFFFFF"/>
+        </w:rPr>
+        <w:t>(Vol. 1861, No. 1)</w:t>
+      </w:r>
+    </w:p>
+  </w:footnote>
+  <w:footnote w:id="9">
+    <w:p>
+      <w:pPr>
+        <w:pStyle w:val="FootnoteText"/>
+      </w:pPr>
+      <w:r>
+        <w:rPr>
+          <w:rStyle w:val="FootnoteReference"/>
+          <w:rFonts w:ascii="Open Sans" w:hAnsi="Open Sans" w:cs="Open Sans"/>
+          <w:sz w:val="16"/>
+          <w:szCs w:val="16"/>
+        </w:rPr>
+        <w:footnoteRef/>
+      </w:r>
+      <w:r>
+        <w:rPr>
+          <w:rFonts w:ascii="Open Sans" w:hAnsi="Open Sans" w:cs="Open Sans"/>
+          <w:sz w:val="16"/>
+          <w:szCs w:val="16"/>
+        </w:rPr>
+        <w:t xml:space="preserve"> https://github.com/features/copilot</w:t>
+      </w:r>
+    </w:p>
+  </w:footnote>
 </w:footnotes>
 </file>
 
 <file path=word/numbering.xml><?xml version="1.0" encoding="utf-8"?>
 <w:numbering xmlns:wpc="http://schemas.microsoft.com/office/word/2010/wordprocessingCanvas" xmlns:cx="http://schemas.microsoft.com/office/drawing/2014/chartex" xmlns:cx1="http://schemas.microsoft.com/office/drawing/2015/9/8/chartex" xmlns:cx2="http://schemas.microsoft.com/office/drawing/2015/10/21/chartex" xmlns:cx3="http://schemas.microsoft.com/office/drawing/2016/5/9/chartex" xmlns:cx4="http://schemas.microsoft.com/office/drawing/2016/5/10/chartex" xmlns:cx5="http://schemas.microsoft.com/office/drawing/2016/5/11/chartex" xmlns:cx6="http://schemas.microsoft.com/office/drawing/2016/5/12/chartex" xmlns:cx7="http://schemas.microsoft.com/office/drawing/2016/5/13/chartex" xmlns:cx8="http://schemas.microsoft.com/office/drawing/2016/5/14/chartex" xmlns:mc="http://schemas.openxmlformats.org/markup-compatibility/2006" xmlns:aink="http://schemas.microsoft.com/office/drawing/2016/ink" xmlns:am3d="http://schemas.microsoft.com/office/drawing/2017/model3d" xmlns:o="urn:schemas-microsoft-com:office:office" xmlns:oel="http://schemas.microsoft.com/office/2019/extlst" xmlns:r="http://schemas.openxmlformats.org/officeDocument/2006/relationships" xmlns:m="http://schemas.openxmlformats.org/officeDocument/2006/math" xmlns:v="urn:schemas-microsoft-com:vml" xmlns:wp14="http://schemas.microsoft.com/office/word/2010/wordprocessingDrawing" xmlns:wp="http://schemas.openxmlformats.org/drawingml/2006/wordprocessingDrawing" xmlns:w10="urn:schemas-microsoft-com:office:word" xmlns:w="http://schemas.openxmlformats.org/wordprocessingml/2006/main" xmlns:w14="http://schemas.microsoft.com/office/word/2010/wordml" xmlns:w15="http://schemas.microsoft.com/office/word/2012/wordml" xmlns:w16cex="http://schemas.microsoft.com/office/word/2018/wordml/cex" xmlns:w16cid="http://schemas.microsoft.com/office/word/2016/wordml/cid" xmlns:w16="http://schemas.microsoft.com/office/word/2018/wordml" xmlns:w16sdtdh="http://schemas.microsoft.com/office/word/2020/wordml/sdtdatahash" xmlns:w16se="http://schemas.microsoft.com/office/word/2015/wordml/symex" xmlns:wpg="http://schemas.microsoft.com/office/word/2010/wordprocessingGroup" xmlns:wpi="http://schemas.microsoft.com/office/word/2010/wordprocessingInk" xmlns:wne="http://schemas.microsoft.com/office/word/2006/wordml" xmlns:wps="http://schemas.microsoft.com/office/word/2010/wordprocessingShape" mc:Ignorable="w14 w15 w16se w16cid w16 w16cex w16sdtdh wp14">
   <w:abstractNum w:abstractNumId="0" w15:restartNumberingAfterBreak="0">
+    <w:nsid w:val="00000001"/>
+    <w:multiLevelType w:val="hybridMultilevel"/>
+    <w:tmpl w:val="FFFFFFFF"/>
+    <w:lvl w:ilvl="0" w:tplc="00000001">
+      <w:start w:val="1"/>
+      <w:numFmt w:val="decimal"/>
+      <w:lvlText w:val="%1."/>
+      <w:lvlJc w:val="left"/>
+      <w:pPr>
+        <w:ind w:left="720" w:hanging="360"/>
+      </w:pPr>
+    </w:lvl>
+    <w:lvl w:ilvl="1" w:tplc="FFFFFFFF">
+      <w:numFmt w:val="decimal"/>
+      <w:lvlText w:val=""/>
+      <w:lvlJc w:val="left"/>
+    </w:lvl>
+    <w:lvl w:ilvl="2" w:tplc="FFFFFFFF">
+      <w:numFmt w:val="decimal"/>
+      <w:lvlText w:val=""/>
+      <w:lvlJc w:val="left"/>
+    </w:lvl>
+    <w:lvl w:ilvl="3" w:tplc="FFFFFFFF">
+      <w:numFmt w:val="decimal"/>
+      <w:lvlText w:val=""/>
+      <w:lvlJc w:val="left"/>
+    </w:lvl>
+    <w:lvl w:ilvl="4" w:tplc="FFFFFFFF">
+      <w:numFmt w:val="decimal"/>
+      <w:lvlText w:val=""/>
+      <w:lvlJc w:val="left"/>
+    </w:lvl>
+    <w:lvl w:ilvl="5" w:tplc="FFFFFFFF">
+      <w:numFmt w:val="decimal"/>
+      <w:lvlText w:val=""/>
+      <w:lvlJc w:val="left"/>
+    </w:lvl>
+    <w:lvl w:ilvl="6" w:tplc="FFFFFFFF">
+      <w:numFmt w:val="decimal"/>
+      <w:lvlText w:val=""/>
+      <w:lvlJc w:val="left"/>
+    </w:lvl>
+    <w:lvl w:ilvl="7" w:tplc="FFFFFFFF">
+      <w:numFmt w:val="decimal"/>
+      <w:lvlText w:val=""/>
+      <w:lvlJc w:val="left"/>
+    </w:lvl>
+    <w:lvl w:ilvl="8" w:tplc="FFFFFFFF">
+      <w:numFmt w:val="decimal"/>
+      <w:lvlText w:val=""/>
+      <w:lvlJc w:val="left"/>
+    </w:lvl>
+  </w:abstractNum>
+  <w:abstractNum w:abstractNumId="1" w15:restartNumberingAfterBreak="0">
     <w:nsid w:val="044D3771"/>
     <w:multiLevelType w:val="hybridMultilevel"/>
     <w:tmpl w:val="2C3C7E48"/>
@@ -4028,7 +5378,7 @@
       </w:rPr>
     </w:lvl>
   </w:abstractNum>
-  <w:abstractNum w:abstractNumId="1" w15:restartNumberingAfterBreak="0">
+  <w:abstractNum w:abstractNumId="2" w15:restartNumberingAfterBreak="0">
     <w:nsid w:val="0B5F7AF9"/>
     <w:multiLevelType w:val="multilevel"/>
     <w:tmpl w:val="28E67E3C"/>
@@ -4144,7 +5494,7 @@
       </w:pPr>
     </w:lvl>
   </w:abstractNum>
-  <w:abstractNum w:abstractNumId="2" w15:restartNumberingAfterBreak="0">
+  <w:abstractNum w:abstractNumId="3" w15:restartNumberingAfterBreak="0">
     <w:nsid w:val="22C64E71"/>
     <w:multiLevelType w:val="hybridMultilevel"/>
     <w:tmpl w:val="0F54659E"/>
@@ -4236,7 +5586,96 @@
       </w:pPr>
     </w:lvl>
   </w:abstractNum>
-  <w:abstractNum w:abstractNumId="3" w15:restartNumberingAfterBreak="0">
+  <w:abstractNum w:abstractNumId="4" w15:restartNumberingAfterBreak="0">
+    <w:nsid w:val="2782669E"/>
+    <w:multiLevelType w:val="hybridMultilevel"/>
+    <w:tmpl w:val="420E912A"/>
+    <w:lvl w:ilvl="0" w:tplc="0809000F">
+      <w:start w:val="1"/>
+      <w:numFmt w:val="decimal"/>
+      <w:lvlText w:val="%1."/>
+      <w:lvlJc w:val="left"/>
+      <w:pPr>
+        <w:ind w:left="720" w:hanging="360"/>
+      </w:pPr>
+      <w:rPr>
+        <w:rFonts w:hint="default"/>
+      </w:rPr>
+    </w:lvl>
+    <w:lvl w:ilvl="1" w:tplc="08090019" w:tentative="1">
+      <w:start w:val="1"/>
+      <w:numFmt w:val="lowerLetter"/>
+      <w:lvlText w:val="%2."/>
+      <w:lvlJc w:val="left"/>
+      <w:pPr>
+        <w:ind w:left="1440" w:hanging="360"/>
+      </w:pPr>
+    </w:lvl>
+    <w:lvl w:ilvl="2" w:tplc="0809001B" w:tentative="1">
+      <w:start w:val="1"/>
+      <w:numFmt w:val="lowerRoman"/>
+      <w:lvlText w:val="%3."/>
+      <w:lvlJc w:val="right"/>
+      <w:pPr>
+        <w:ind w:left="2160" w:hanging="180"/>
+      </w:pPr>
+    </w:lvl>
+    <w:lvl w:ilvl="3" w:tplc="0809000F" w:tentative="1">
+      <w:start w:val="1"/>
+      <w:numFmt w:val="decimal"/>
+      <w:lvlText w:val="%4."/>
+      <w:lvlJc w:val="left"/>
+      <w:pPr>
+        <w:ind w:left="2880" w:hanging="360"/>
+      </w:pPr>
+    </w:lvl>
+    <w:lvl w:ilvl="4" w:tplc="08090019" w:tentative="1">
+      <w:start w:val="1"/>
+      <w:numFmt w:val="lowerLetter"/>
+      <w:lvlText w:val="%5."/>
+      <w:lvlJc w:val="left"/>
+      <w:pPr>
+        <w:ind w:left="3600" w:hanging="360"/>
+      </w:pPr>
+    </w:lvl>
+    <w:lvl w:ilvl="5" w:tplc="0809001B" w:tentative="1">
+      <w:start w:val="1"/>
+      <w:numFmt w:val="lowerRoman"/>
+      <w:lvlText w:val="%6."/>
+      <w:lvlJc w:val="right"/>
+      <w:pPr>
+        <w:ind w:left="4320" w:hanging="180"/>
+      </w:pPr>
+    </w:lvl>
+    <w:lvl w:ilvl="6" w:tplc="0809000F" w:tentative="1">
+      <w:start w:val="1"/>
+      <w:numFmt w:val="decimal"/>
+      <w:lvlText w:val="%7."/>
+      <w:lvlJc w:val="left"/>
+      <w:pPr>
+        <w:ind w:left="5040" w:hanging="360"/>
+      </w:pPr>
+    </w:lvl>
+    <w:lvl w:ilvl="7" w:tplc="08090019" w:tentative="1">
+      <w:start w:val="1"/>
+      <w:numFmt w:val="lowerLetter"/>
+      <w:lvlText w:val="%8."/>
+      <w:lvlJc w:val="left"/>
+      <w:pPr>
+        <w:ind w:left="5760" w:hanging="360"/>
+      </w:pPr>
+    </w:lvl>
+    <w:lvl w:ilvl="8" w:tplc="0809001B" w:tentative="1">
+      <w:start w:val="1"/>
+      <w:numFmt w:val="lowerRoman"/>
+      <w:lvlText w:val="%9."/>
+      <w:lvlJc w:val="right"/>
+      <w:pPr>
+        <w:ind w:left="6480" w:hanging="180"/>
+      </w:pPr>
+    </w:lvl>
+  </w:abstractNum>
+  <w:abstractNum w:abstractNumId="5" w15:restartNumberingAfterBreak="0">
     <w:nsid w:val="4EE852AB"/>
     <w:multiLevelType w:val="hybridMultilevel"/>
     <w:tmpl w:val="3C20123E"/>
@@ -4322,7 +5761,7 @@
       </w:pPr>
     </w:lvl>
   </w:abstractNum>
-  <w:abstractNum w:abstractNumId="4" w15:restartNumberingAfterBreak="0">
+  <w:abstractNum w:abstractNumId="6" w15:restartNumberingAfterBreak="0">
     <w:nsid w:val="6C147732"/>
     <w:multiLevelType w:val="hybridMultilevel"/>
     <w:tmpl w:val="A7748572"/>
@@ -4411,56 +5850,178 @@
       </w:pPr>
     </w:lvl>
   </w:abstractNum>
+  <w:abstractNum w:abstractNumId="7" w15:restartNumberingAfterBreak="0">
+    <w:nsid w:val="79D23F19"/>
+    <w:multiLevelType w:val="multilevel"/>
+    <w:tmpl w:val="ADDC7FE0"/>
+    <w:lvl w:ilvl="0">
+      <w:start w:val="1"/>
+      <w:numFmt w:val="decimal"/>
+      <w:lvlText w:val="%1."/>
+      <w:lvlJc w:val="left"/>
+      <w:pPr>
+        <w:tabs>
+          <w:tab w:val="num" w:pos="720"/>
+        </w:tabs>
+        <w:ind w:left="720" w:hanging="360"/>
+      </w:pPr>
+    </w:lvl>
+    <w:lvl w:ilvl="1" w:tentative="1">
+      <w:start w:val="1"/>
+      <w:numFmt w:val="decimal"/>
+      <w:lvlText w:val="%2."/>
+      <w:lvlJc w:val="left"/>
+      <w:pPr>
+        <w:tabs>
+          <w:tab w:val="num" w:pos="1440"/>
+        </w:tabs>
+        <w:ind w:left="1440" w:hanging="360"/>
+      </w:pPr>
+    </w:lvl>
+    <w:lvl w:ilvl="2" w:tentative="1">
+      <w:start w:val="1"/>
+      <w:numFmt w:val="decimal"/>
+      <w:lvlText w:val="%3."/>
+      <w:lvlJc w:val="left"/>
+      <w:pPr>
+        <w:tabs>
+          <w:tab w:val="num" w:pos="2160"/>
+        </w:tabs>
+        <w:ind w:left="2160" w:hanging="360"/>
+      </w:pPr>
+    </w:lvl>
+    <w:lvl w:ilvl="3" w:tentative="1">
+      <w:start w:val="1"/>
+      <w:numFmt w:val="decimal"/>
+      <w:lvlText w:val="%4."/>
+      <w:lvlJc w:val="left"/>
+      <w:pPr>
+        <w:tabs>
+          <w:tab w:val="num" w:pos="2880"/>
+        </w:tabs>
+        <w:ind w:left="2880" w:hanging="360"/>
+      </w:pPr>
+    </w:lvl>
+    <w:lvl w:ilvl="4" w:tentative="1">
+      <w:start w:val="1"/>
+      <w:numFmt w:val="decimal"/>
+      <w:lvlText w:val="%5."/>
+      <w:lvlJc w:val="left"/>
+      <w:pPr>
+        <w:tabs>
+          <w:tab w:val="num" w:pos="3600"/>
+        </w:tabs>
+        <w:ind w:left="3600" w:hanging="360"/>
+      </w:pPr>
+    </w:lvl>
+    <w:lvl w:ilvl="5" w:tentative="1">
+      <w:start w:val="1"/>
+      <w:numFmt w:val="decimal"/>
+      <w:lvlText w:val="%6."/>
+      <w:lvlJc w:val="left"/>
+      <w:pPr>
+        <w:tabs>
+          <w:tab w:val="num" w:pos="4320"/>
+        </w:tabs>
+        <w:ind w:left="4320" w:hanging="360"/>
+      </w:pPr>
+    </w:lvl>
+    <w:lvl w:ilvl="6" w:tentative="1">
+      <w:start w:val="1"/>
+      <w:numFmt w:val="decimal"/>
+      <w:lvlText w:val="%7."/>
+      <w:lvlJc w:val="left"/>
+      <w:pPr>
+        <w:tabs>
+          <w:tab w:val="num" w:pos="5040"/>
+        </w:tabs>
+        <w:ind w:left="5040" w:hanging="360"/>
+      </w:pPr>
+    </w:lvl>
+    <w:lvl w:ilvl="7" w:tentative="1">
+      <w:start w:val="1"/>
+      <w:numFmt w:val="decimal"/>
+      <w:lvlText w:val="%8."/>
+      <w:lvlJc w:val="left"/>
+      <w:pPr>
+        <w:tabs>
+          <w:tab w:val="num" w:pos="5760"/>
+        </w:tabs>
+        <w:ind w:left="5760" w:hanging="360"/>
+      </w:pPr>
+    </w:lvl>
+    <w:lvl w:ilvl="8" w:tentative="1">
+      <w:start w:val="1"/>
+      <w:numFmt w:val="decimal"/>
+      <w:lvlText w:val="%9."/>
+      <w:lvlJc w:val="left"/>
+      <w:pPr>
+        <w:tabs>
+          <w:tab w:val="num" w:pos="6480"/>
+        </w:tabs>
+        <w:ind w:left="6480" w:hanging="360"/>
+      </w:pPr>
+    </w:lvl>
+  </w:abstractNum>
   <w:num w:numId="1" w16cid:durableId="372507858">
+    <w:abstractNumId w:val="5"/>
+  </w:num>
+  <w:num w:numId="2" w16cid:durableId="1038504930">
+    <w:abstractNumId w:val="5"/>
+  </w:num>
+  <w:num w:numId="3" w16cid:durableId="1942569882">
+    <w:abstractNumId w:val="5"/>
+  </w:num>
+  <w:num w:numId="4" w16cid:durableId="1850488845">
+    <w:abstractNumId w:val="5"/>
+  </w:num>
+  <w:num w:numId="5" w16cid:durableId="1342312889">
+    <w:abstractNumId w:val="2"/>
+  </w:num>
+  <w:num w:numId="6" w16cid:durableId="1887402068">
+    <w:abstractNumId w:val="2"/>
+  </w:num>
+  <w:num w:numId="7" w16cid:durableId="876085599">
+    <w:abstractNumId w:val="2"/>
+  </w:num>
+  <w:num w:numId="8" w16cid:durableId="1421871381">
+    <w:abstractNumId w:val="2"/>
+  </w:num>
+  <w:num w:numId="9" w16cid:durableId="925462674">
+    <w:abstractNumId w:val="2"/>
+  </w:num>
+  <w:num w:numId="10" w16cid:durableId="1713843272">
+    <w:abstractNumId w:val="2"/>
+  </w:num>
+  <w:num w:numId="11" w16cid:durableId="1459840293">
+    <w:abstractNumId w:val="2"/>
+  </w:num>
+  <w:num w:numId="12" w16cid:durableId="689523955">
+    <w:abstractNumId w:val="2"/>
+  </w:num>
+  <w:num w:numId="13" w16cid:durableId="1607695154">
+    <w:abstractNumId w:val="2"/>
+  </w:num>
+  <w:num w:numId="14" w16cid:durableId="314602405">
+    <w:abstractNumId w:val="2"/>
+  </w:num>
+  <w:num w:numId="15" w16cid:durableId="701247440">
+    <w:abstractNumId w:val="1"/>
+  </w:num>
+  <w:num w:numId="16" w16cid:durableId="1641229979">
+    <w:abstractNumId w:val="6"/>
+  </w:num>
+  <w:num w:numId="17" w16cid:durableId="1751732911">
     <w:abstractNumId w:val="3"/>
   </w:num>
-  <w:num w:numId="2" w16cid:durableId="1038504930">
-    <w:abstractNumId w:val="3"/>
-  </w:num>
-  <w:num w:numId="3" w16cid:durableId="1942569882">
-    <w:abstractNumId w:val="3"/>
-  </w:num>
-  <w:num w:numId="4" w16cid:durableId="1850488845">
-    <w:abstractNumId w:val="3"/>
-  </w:num>
-  <w:num w:numId="5" w16cid:durableId="1342312889">
-    <w:abstractNumId w:val="1"/>
-  </w:num>
-  <w:num w:numId="6" w16cid:durableId="1887402068">
-    <w:abstractNumId w:val="1"/>
-  </w:num>
-  <w:num w:numId="7" w16cid:durableId="876085599">
-    <w:abstractNumId w:val="1"/>
-  </w:num>
-  <w:num w:numId="8" w16cid:durableId="1421871381">
-    <w:abstractNumId w:val="1"/>
-  </w:num>
-  <w:num w:numId="9" w16cid:durableId="925462674">
-    <w:abstractNumId w:val="1"/>
-  </w:num>
-  <w:num w:numId="10" w16cid:durableId="1713843272">
-    <w:abstractNumId w:val="1"/>
-  </w:num>
-  <w:num w:numId="11" w16cid:durableId="1459840293">
-    <w:abstractNumId w:val="1"/>
-  </w:num>
-  <w:num w:numId="12" w16cid:durableId="689523955">
-    <w:abstractNumId w:val="1"/>
-  </w:num>
-  <w:num w:numId="13" w16cid:durableId="1607695154">
-    <w:abstractNumId w:val="1"/>
-  </w:num>
-  <w:num w:numId="14" w16cid:durableId="314602405">
-    <w:abstractNumId w:val="1"/>
-  </w:num>
-  <w:num w:numId="15" w16cid:durableId="701247440">
+  <w:num w:numId="18" w16cid:durableId="2107462079">
     <w:abstractNumId w:val="0"/>
   </w:num>
-  <w:num w:numId="16" w16cid:durableId="1641229979">
+  <w:num w:numId="19" w16cid:durableId="1030103892">
+    <w:abstractNumId w:val="7"/>
+  </w:num>
+  <w:num w:numId="20" w16cid:durableId="675881943">
     <w:abstractNumId w:val="4"/>
-  </w:num>
-  <w:num w:numId="17" w16cid:durableId="1751732911">
-    <w:abstractNumId w:val="2"/>
   </w:num>
 </w:numbering>
 </file>
@@ -5271,6 +6832,38 @@
       <w:u w:val="single"/>
     </w:rPr>
   </w:style>
+  <w:style w:type="character" w:styleId="FootnoteReference">
+    <w:name w:val="footnote reference"/>
+    <w:basedOn w:val="DefaultParagraphFont"/>
+    <w:uiPriority w:val="99"/>
+    <w:semiHidden/>
+    <w:unhideWhenUsed/>
+    <w:rsid w:val="00263C4C"/>
+    <w:rPr>
+      <w:vertAlign w:val="superscript"/>
+    </w:rPr>
+  </w:style>
+  <w:style w:type="paragraph" w:styleId="NormalWeb">
+    <w:name w:val="Normal (Web)"/>
+    <w:basedOn w:val="Normal"/>
+    <w:uiPriority w:val="99"/>
+    <w:semiHidden/>
+    <w:unhideWhenUsed/>
+    <w:rsid w:val="00BA7A5A"/>
+    <w:pPr>
+      <w:spacing w:before="100" w:beforeAutospacing="1" w:after="100" w:afterAutospacing="1"/>
+    </w:pPr>
+    <w:rPr>
+      <w:rFonts w:ascii="Times New Roman" w:eastAsia="Times New Roman" w:hAnsi="Times New Roman"/>
+      <w:sz w:val="24"/>
+      <w:lang w:val="en-NL" w:eastAsia="en-GB"/>
+    </w:rPr>
+  </w:style>
+  <w:style w:type="character" w:customStyle="1" w:styleId="apple-converted-space">
+    <w:name w:val="apple-converted-space"/>
+    <w:basedOn w:val="DefaultParagraphFont"/>
+    <w:rsid w:val="00E03363"/>
+  </w:style>
 </w:styles>
 </file>
 

</xml_diff>